<commit_message>
DOC report and some details to remember
</commit_message>
<xml_diff>
--- a/Report S2019 frameworks defects.docx
+++ b/Report S2019 frameworks defects.docx
@@ -1,7 +1,7 @@
 
 <file path=word/document.xml><?xml version="1.0" encoding="utf-8"?>
 <w:document xmlns:wpc="http://schemas.microsoft.com/office/word/2010/wordprocessingCanvas" xmlns:cx="http://schemas.microsoft.com/office/drawing/2014/chartex" xmlns:cx1="http://schemas.microsoft.com/office/drawing/2015/9/8/chartex" xmlns:cx2="http://schemas.microsoft.com/office/drawing/2015/10/21/chartex" xmlns:cx3="http://schemas.microsoft.com/office/drawing/2016/5/9/chartex" xmlns:cx4="http://schemas.microsoft.com/office/drawing/2016/5/10/chartex" xmlns:cx5="http://schemas.microsoft.com/office/drawing/2016/5/11/chartex" xmlns:cx6="http://schemas.microsoft.com/office/drawing/2016/5/12/chartex" xmlns:cx7="http://schemas.microsoft.com/office/drawing/2016/5/13/chartex" xmlns:cx8="http://schemas.microsoft.com/office/drawing/2016/5/14/chartex" xmlns:mc="http://schemas.openxmlformats.org/markup-compatibility/2006" xmlns:aink="http://schemas.microsoft.com/office/drawing/2016/ink" xmlns:am3d="http://schemas.microsoft.com/office/drawing/2017/model3d" xmlns:o="urn:schemas-microsoft-com:office:office" xmlns:r="http://schemas.openxmlformats.org/officeDocument/2006/relationships" xmlns:m="http://schemas.openxmlformats.org/officeDocument/2006/math" xmlns:v="urn:schemas-microsoft-com:vml" xmlns:wp14="http://schemas.microsoft.com/office/word/2010/wordprocessingDrawing" xmlns:wp="http://schemas.openxmlformats.org/drawingml/2006/wordprocessingDrawing" xmlns:w10="urn:schemas-microsoft-com:office:word" xmlns:w="http://schemas.openxmlformats.org/wordprocessingml/2006/main" xmlns:w14="http://schemas.microsoft.com/office/word/2010/wordml" xmlns:w15="http://schemas.microsoft.com/office/word/2012/wordml" xmlns:w16cid="http://schemas.microsoft.com/office/word/2016/wordml/cid" xmlns:w16se="http://schemas.microsoft.com/office/word/2015/wordml/symex" xmlns:wpg="http://schemas.microsoft.com/office/word/2010/wordprocessingGroup" xmlns:wpi="http://schemas.microsoft.com/office/word/2010/wordprocessingInk" xmlns:wne="http://schemas.microsoft.com/office/word/2006/wordml" xmlns:wps="http://schemas.microsoft.com/office/word/2010/wordprocessingShape" mc:Ignorable="w14 w15 w16se w16cid wp14">
-  <w:background w:color="FFFFFF" w:themeColor="background1"/>
+  <w:background w:color="000000" w:themeColor="text1"/>
   <w:body>
     <w:p>
       <w:pPr>
@@ -573,14 +573,7 @@
           <w:b/>
           <w:lang w:val="en-CA"/>
         </w:rPr>
-        <w:t>ml-framework-bugs\</w:t>
-      </w:r>
-      <w:r>
-        <w:rPr>
-          <w:b/>
-          <w:lang w:val="en-CA"/>
-        </w:rPr>
-        <w:t>s</w:t>
+        <w:t>ml-framework-bugs\s</w:t>
       </w:r>
       <w:r>
         <w:rPr>
@@ -918,21 +911,7 @@
             <w:rStyle w:val="Lienhypertexte"/>
             <w:lang w:val="en-CA"/>
           </w:rPr>
-          <w:t>https://drive.google.co</w:t>
-        </w:r>
-        <w:r>
-          <w:rPr>
-            <w:rStyle w:val="Lienhypertexte"/>
-            <w:lang w:val="en-CA"/>
-          </w:rPr>
-          <w:t>m</w:t>
-        </w:r>
-        <w:r>
-          <w:rPr>
-            <w:rStyle w:val="Lienhypertexte"/>
-            <w:lang w:val="en-CA"/>
-          </w:rPr>
-          <w:t>/open?id=15KPcTNVlmCPgZum-dQTl-JN7oG2lMZkQ_uss6LdeA7s</w:t>
+          <w:t>https://drive.google.com/open?id=15KPcTNVlmCPgZum-dQTl-JN7oG2lMZkQ_uss6LdeA7s</w:t>
         </w:r>
       </w:hyperlink>
       <w:r>
@@ -3972,6 +3951,9 @@
     <w:p>
       <w:pPr>
         <w:jc w:val="both"/>
+        <w:rPr>
+          <w:lang w:val="en-CA"/>
+        </w:rPr>
       </w:pPr>
       <w:hyperlink r:id="rId15" w:history="1">
         <w:r>
@@ -3986,16 +3968,23 @@
     <w:p>
       <w:pPr>
         <w:jc w:val="both"/>
+        <w:rPr>
+          <w:lang w:val="en-CA"/>
+        </w:rPr>
       </w:pPr>
       <w:hyperlink r:id="rId16" w:history="1">
         <w:r>
           <w:rPr>
             <w:rStyle w:val="Lienhypertexte"/>
+            <w:lang w:val="en-CA"/>
           </w:rPr>
           <w:t>https://docs.python.org/2/library/traceback.html</w:t>
         </w:r>
       </w:hyperlink>
       <w:r>
+        <w:rPr>
+          <w:lang w:val="en-CA"/>
+        </w:rPr>
         <w:t xml:space="preserve"> </w:t>
       </w:r>
     </w:p>
@@ -4010,6 +3999,7 @@
         <w:r>
           <w:rPr>
             <w:rStyle w:val="Lienhypertexte"/>
+            <w:lang w:val="en-CA"/>
           </w:rPr>
           <w:t>https://pymotw.com/2/trace/</w:t>
         </w:r>
@@ -4785,8 +4775,164 @@
         </w:rPr>
         <w:t xml:space="preserve"> in testing.</w:t>
       </w:r>
+    </w:p>
+    <w:p>
+      <w:pPr>
+        <w:jc w:val="both"/>
+        <w:rPr>
+          <w:lang w:val="en-CA"/>
+        </w:rPr>
+      </w:pPr>
+    </w:p>
+    <w:p>
+      <w:pPr>
+        <w:jc w:val="both"/>
+        <w:rPr>
+          <w:lang w:val="en-CA"/>
+        </w:rPr>
+      </w:pPr>
       <w:bookmarkStart w:id="0" w:name="_GoBack"/>
       <w:bookmarkEnd w:id="0"/>
+    </w:p>
+    <w:p>
+      <w:pPr>
+        <w:jc w:val="both"/>
+        <w:rPr>
+          <w:lang w:val="en-CA"/>
+        </w:rPr>
+      </w:pPr>
+      <w:r>
+        <w:rPr>
+          <w:lang w:val="en-CA"/>
+        </w:rPr>
+        <w:t xml:space="preserve">All </w:t>
+      </w:r>
+      <w:proofErr w:type="spellStart"/>
+      <w:r>
+        <w:rPr>
+          <w:lang w:val="en-CA"/>
+        </w:rPr>
+        <w:t>lines_numbers</w:t>
+      </w:r>
+      <w:proofErr w:type="spellEnd"/>
+      <w:r>
+        <w:rPr>
+          <w:lang w:val="en-CA"/>
+        </w:rPr>
+        <w:t>/indexes are the real number -1.</w:t>
+      </w:r>
+    </w:p>
+    <w:p>
+      <w:pPr>
+        <w:jc w:val="both"/>
+        <w:rPr>
+          <w:lang w:val="en-CA"/>
+        </w:rPr>
+      </w:pPr>
+      <w:r>
+        <w:rPr>
+          <w:lang w:val="en-CA"/>
+        </w:rPr>
+        <w:t xml:space="preserve">Each </w:t>
+      </w:r>
+      <w:r>
+        <w:rPr>
+          <w:lang w:val="en-CA"/>
+        </w:rPr>
+        <w:t xml:space="preserve">&lt;&lt;[MAIN] </w:t>
+      </w:r>
+      <w:proofErr w:type="spellStart"/>
+      <w:r>
+        <w:rPr>
+          <w:lang w:val="en-CA"/>
+        </w:rPr>
+        <w:t>balisa</w:t>
+      </w:r>
+      <w:proofErr w:type="spellEnd"/>
+      <w:r>
+        <w:rPr>
+          <w:lang w:val="en-CA"/>
+        </w:rPr>
+        <w:t>&gt;&gt; indicates the main callable function of each module</w:t>
+      </w:r>
+    </w:p>
+    <w:p>
+      <w:pPr>
+        <w:jc w:val="both"/>
+        <w:rPr>
+          <w:lang w:val="en-CA"/>
+        </w:rPr>
+      </w:pPr>
+      <w:proofErr w:type="gramStart"/>
+      <w:r>
+        <w:rPr>
+          <w:lang w:val="en-CA"/>
+        </w:rPr>
+        <w:t>Inserter :</w:t>
+      </w:r>
+      <w:proofErr w:type="gramEnd"/>
+      <w:r>
+        <w:rPr>
+          <w:lang w:val="en-CA"/>
+        </w:rPr>
+        <w:t xml:space="preserve"> </w:t>
+      </w:r>
+    </w:p>
+    <w:p>
+      <w:pPr>
+        <w:jc w:val="both"/>
+        <w:rPr>
+          <w:lang w:val="en-CA"/>
+        </w:rPr>
+      </w:pPr>
+      <w:r>
+        <w:rPr>
+          <w:lang w:val="en-CA"/>
+        </w:rPr>
+        <w:t xml:space="preserve">All lists </w:t>
+      </w:r>
+      <w:proofErr w:type="gramStart"/>
+      <w:r>
+        <w:rPr>
+          <w:lang w:val="en-CA"/>
+        </w:rPr>
+        <w:t>keeps</w:t>
+      </w:r>
+      <w:proofErr w:type="gramEnd"/>
+      <w:r>
+        <w:rPr>
+          <w:lang w:val="en-CA"/>
+        </w:rPr>
+        <w:t xml:space="preserve"> the same dimensions and size in order of code simplicity. For example, lines numbers first dimension length will be the same value as changed files in the commit, and the array spanned by </w:t>
+      </w:r>
+      <w:proofErr w:type="spellStart"/>
+      <w:r>
+        <w:rPr>
+          <w:lang w:val="en-CA"/>
+        </w:rPr>
+        <w:t>lines_numbers</w:t>
+      </w:r>
+      <w:proofErr w:type="spellEnd"/>
+      <w:r>
+        <w:rPr>
+          <w:lang w:val="en-CA"/>
+        </w:rPr>
+        <w:t xml:space="preserve"> will keep that dimension, even though some lines will be not insertable in </w:t>
+      </w:r>
+      <w:proofErr w:type="spellStart"/>
+      <w:r>
+        <w:rPr>
+          <w:lang w:val="en-CA"/>
+        </w:rPr>
+        <w:t>to_be_inserted_lines_numbers</w:t>
+      </w:r>
+      <w:proofErr w:type="spellEnd"/>
+      <w:r>
+        <w:rPr>
+          <w:lang w:val="en-CA"/>
+        </w:rPr>
+        <w:t>. In the case of non-insertable lines, the line value will be None to indicate that it is not insertable.</w:t>
+      </w:r>
     </w:p>
     <w:sectPr>
       <w:pgSz w:w="12240" w:h="15840"/>

</xml_diff>

<commit_message>
Update Report S2019 frameworks defects.docx
</commit_message>
<xml_diff>
--- a/Report S2019 frameworks defects.docx
+++ b/Report S2019 frameworks defects.docx
@@ -3,6 +3,767 @@
 <w:document xmlns:wpc="http://schemas.microsoft.com/office/word/2010/wordprocessingCanvas" xmlns:cx="http://schemas.microsoft.com/office/drawing/2014/chartex" xmlns:cx1="http://schemas.microsoft.com/office/drawing/2015/9/8/chartex" xmlns:cx2="http://schemas.microsoft.com/office/drawing/2015/10/21/chartex" xmlns:cx3="http://schemas.microsoft.com/office/drawing/2016/5/9/chartex" xmlns:cx4="http://schemas.microsoft.com/office/drawing/2016/5/10/chartex" xmlns:cx5="http://schemas.microsoft.com/office/drawing/2016/5/11/chartex" xmlns:cx6="http://schemas.microsoft.com/office/drawing/2016/5/12/chartex" xmlns:cx7="http://schemas.microsoft.com/office/drawing/2016/5/13/chartex" xmlns:cx8="http://schemas.microsoft.com/office/drawing/2016/5/14/chartex" xmlns:mc="http://schemas.openxmlformats.org/markup-compatibility/2006" xmlns:aink="http://schemas.microsoft.com/office/drawing/2016/ink" xmlns:am3d="http://schemas.microsoft.com/office/drawing/2017/model3d" xmlns:o="urn:schemas-microsoft-com:office:office" xmlns:r="http://schemas.openxmlformats.org/officeDocument/2006/relationships" xmlns:m="http://schemas.openxmlformats.org/officeDocument/2006/math" xmlns:v="urn:schemas-microsoft-com:vml" xmlns:wp14="http://schemas.microsoft.com/office/word/2010/wordprocessingDrawing" xmlns:wp="http://schemas.openxmlformats.org/drawingml/2006/wordprocessingDrawing" xmlns:w10="urn:schemas-microsoft-com:office:word" xmlns:w="http://schemas.openxmlformats.org/wordprocessingml/2006/main" xmlns:w14="http://schemas.microsoft.com/office/word/2010/wordml" xmlns:w15="http://schemas.microsoft.com/office/word/2012/wordml" xmlns:w16cid="http://schemas.microsoft.com/office/word/2016/wordml/cid" xmlns:w16se="http://schemas.microsoft.com/office/word/2015/wordml/symex" xmlns:wpg="http://schemas.microsoft.com/office/word/2010/wordprocessingGroup" xmlns:wpi="http://schemas.microsoft.com/office/word/2010/wordprocessingInk" xmlns:wne="http://schemas.microsoft.com/office/word/2006/wordml" xmlns:wps="http://schemas.microsoft.com/office/word/2010/wordprocessingShape" mc:Ignorable="w14 w15 w16se w16cid wp14">
   <w:background w:color="000000" w:themeColor="text1"/>
   <w:body>
+    <w:sdt>
+      <w:sdtPr>
+        <w:rPr>
+          <w:rFonts w:asciiTheme="minorHAnsi" w:eastAsiaTheme="minorEastAsia" w:hAnsiTheme="minorHAnsi" w:cstheme="minorBidi"/>
+          <w:color w:val="auto"/>
+          <w:sz w:val="22"/>
+          <w:szCs w:val="22"/>
+          <w:lang w:val="fr-FR"/>
+        </w:rPr>
+        <w:id w:val="-1045837597"/>
+        <w:docPartObj>
+          <w:docPartGallery w:val="Table of Contents"/>
+          <w:docPartUnique/>
+        </w:docPartObj>
+      </w:sdtPr>
+      <w:sdtEndPr>
+        <w:rPr>
+          <w:b/>
+          <w:bCs/>
+        </w:rPr>
+      </w:sdtEndPr>
+      <w:sdtContent>
+        <w:p>
+          <w:pPr>
+            <w:pStyle w:val="En-ttedetabledesmatires"/>
+          </w:pPr>
+          <w:r>
+            <w:rPr>
+              <w:lang w:val="fr-FR"/>
+            </w:rPr>
+            <w:t>Table des matières</w:t>
+          </w:r>
+        </w:p>
+        <w:p>
+          <w:pPr>
+            <w:pStyle w:val="TM1"/>
+            <w:tabs>
+              <w:tab w:val="right" w:leader="dot" w:pos="10070"/>
+            </w:tabs>
+            <w:rPr>
+              <w:noProof/>
+            </w:rPr>
+          </w:pPr>
+          <w:r>
+            <w:fldChar w:fldCharType="begin"/>
+          </w:r>
+          <w:r>
+            <w:instrText xml:space="preserve"> TOC \o "1-3" \h \z \u </w:instrText>
+          </w:r>
+          <w:r>
+            <w:fldChar w:fldCharType="separate"/>
+          </w:r>
+          <w:hyperlink w:anchor="_Toc28618157" w:history="1">
+            <w:r>
+              <w:rPr>
+                <w:rStyle w:val="Lienhypertexte"/>
+                <w:noProof/>
+                <w:lang w:val="en-CA"/>
+              </w:rPr>
+              <w:t>1- Popular frameworks research (week 1)</w:t>
+            </w:r>
+            <w:r>
+              <w:rPr>
+                <w:noProof/>
+                <w:webHidden/>
+              </w:rPr>
+              <w:tab/>
+            </w:r>
+            <w:r>
+              <w:rPr>
+                <w:noProof/>
+                <w:webHidden/>
+              </w:rPr>
+              <w:fldChar w:fldCharType="begin"/>
+            </w:r>
+            <w:r>
+              <w:rPr>
+                <w:noProof/>
+                <w:webHidden/>
+              </w:rPr>
+              <w:instrText xml:space="preserve"> PAGEREF _Toc28618157 \h </w:instrText>
+            </w:r>
+            <w:r>
+              <w:rPr>
+                <w:noProof/>
+                <w:webHidden/>
+              </w:rPr>
+            </w:r>
+            <w:r>
+              <w:rPr>
+                <w:noProof/>
+                <w:webHidden/>
+              </w:rPr>
+              <w:fldChar w:fldCharType="separate"/>
+            </w:r>
+            <w:r>
+              <w:rPr>
+                <w:noProof/>
+                <w:webHidden/>
+              </w:rPr>
+              <w:t>2</w:t>
+            </w:r>
+            <w:r>
+              <w:rPr>
+                <w:noProof/>
+                <w:webHidden/>
+              </w:rPr>
+              <w:fldChar w:fldCharType="end"/>
+            </w:r>
+          </w:hyperlink>
+        </w:p>
+        <w:p>
+          <w:pPr>
+            <w:pStyle w:val="TM1"/>
+            <w:tabs>
+              <w:tab w:val="right" w:leader="dot" w:pos="10070"/>
+            </w:tabs>
+            <w:rPr>
+              <w:noProof/>
+            </w:rPr>
+          </w:pPr>
+          <w:hyperlink w:anchor="_Toc28618158" w:history="1">
+            <w:r>
+              <w:rPr>
+                <w:rStyle w:val="Lienhypertexte"/>
+                <w:noProof/>
+                <w:lang w:val="en-CA"/>
+              </w:rPr>
+              <w:t>2- Mining scripts for issues and comments (week 1 and 2)</w:t>
+            </w:r>
+            <w:r>
+              <w:rPr>
+                <w:noProof/>
+                <w:webHidden/>
+              </w:rPr>
+              <w:tab/>
+            </w:r>
+            <w:r>
+              <w:rPr>
+                <w:noProof/>
+                <w:webHidden/>
+              </w:rPr>
+              <w:fldChar w:fldCharType="begin"/>
+            </w:r>
+            <w:r>
+              <w:rPr>
+                <w:noProof/>
+                <w:webHidden/>
+              </w:rPr>
+              <w:instrText xml:space="preserve"> PAGEREF _Toc28618158 \h </w:instrText>
+            </w:r>
+            <w:r>
+              <w:rPr>
+                <w:noProof/>
+                <w:webHidden/>
+              </w:rPr>
+            </w:r>
+            <w:r>
+              <w:rPr>
+                <w:noProof/>
+                <w:webHidden/>
+              </w:rPr>
+              <w:fldChar w:fldCharType="separate"/>
+            </w:r>
+            <w:r>
+              <w:rPr>
+                <w:noProof/>
+                <w:webHidden/>
+              </w:rPr>
+              <w:t>2</w:t>
+            </w:r>
+            <w:r>
+              <w:rPr>
+                <w:noProof/>
+                <w:webHidden/>
+              </w:rPr>
+              <w:fldChar w:fldCharType="end"/>
+            </w:r>
+          </w:hyperlink>
+        </w:p>
+        <w:p>
+          <w:pPr>
+            <w:pStyle w:val="TM1"/>
+            <w:tabs>
+              <w:tab w:val="right" w:leader="dot" w:pos="10070"/>
+            </w:tabs>
+            <w:rPr>
+              <w:noProof/>
+            </w:rPr>
+          </w:pPr>
+          <w:hyperlink w:anchor="_Toc28618159" w:history="1">
+            <w:r>
+              <w:rPr>
+                <w:rStyle w:val="Lienhypertexte"/>
+                <w:noProof/>
+                <w:lang w:val="en-CA"/>
+              </w:rPr>
+              <w:t>3- Issues manual reading and Keywords search reading (weeks 2-6 and 6)</w:t>
+            </w:r>
+            <w:r>
+              <w:rPr>
+                <w:noProof/>
+                <w:webHidden/>
+              </w:rPr>
+              <w:tab/>
+            </w:r>
+            <w:r>
+              <w:rPr>
+                <w:noProof/>
+                <w:webHidden/>
+              </w:rPr>
+              <w:fldChar w:fldCharType="begin"/>
+            </w:r>
+            <w:r>
+              <w:rPr>
+                <w:noProof/>
+                <w:webHidden/>
+              </w:rPr>
+              <w:instrText xml:space="preserve"> PAGEREF _Toc28618159 \h </w:instrText>
+            </w:r>
+            <w:r>
+              <w:rPr>
+                <w:noProof/>
+                <w:webHidden/>
+              </w:rPr>
+            </w:r>
+            <w:r>
+              <w:rPr>
+                <w:noProof/>
+                <w:webHidden/>
+              </w:rPr>
+              <w:fldChar w:fldCharType="separate"/>
+            </w:r>
+            <w:r>
+              <w:rPr>
+                <w:noProof/>
+                <w:webHidden/>
+              </w:rPr>
+              <w:t>3</w:t>
+            </w:r>
+            <w:r>
+              <w:rPr>
+                <w:noProof/>
+                <w:webHidden/>
+              </w:rPr>
+              <w:fldChar w:fldCharType="end"/>
+            </w:r>
+          </w:hyperlink>
+        </w:p>
+        <w:p>
+          <w:pPr>
+            <w:pStyle w:val="TM1"/>
+            <w:tabs>
+              <w:tab w:val="right" w:leader="dot" w:pos="10070"/>
+            </w:tabs>
+            <w:rPr>
+              <w:noProof/>
+            </w:rPr>
+          </w:pPr>
+          <w:hyperlink w:anchor="_Toc28618160" w:history="1">
+            <w:r>
+              <w:rPr>
+                <w:rStyle w:val="Lienhypertexte"/>
+                <w:noProof/>
+                <w:lang w:val="en-CA"/>
+              </w:rPr>
+              <w:t>4- Frameworks installation documentation (weeks 4 and 5)</w:t>
+            </w:r>
+            <w:r>
+              <w:rPr>
+                <w:noProof/>
+                <w:webHidden/>
+              </w:rPr>
+              <w:tab/>
+            </w:r>
+            <w:r>
+              <w:rPr>
+                <w:noProof/>
+                <w:webHidden/>
+              </w:rPr>
+              <w:fldChar w:fldCharType="begin"/>
+            </w:r>
+            <w:r>
+              <w:rPr>
+                <w:noProof/>
+                <w:webHidden/>
+              </w:rPr>
+              <w:instrText xml:space="preserve"> PAGEREF _Toc28618160 \h </w:instrText>
+            </w:r>
+            <w:r>
+              <w:rPr>
+                <w:noProof/>
+                <w:webHidden/>
+              </w:rPr>
+            </w:r>
+            <w:r>
+              <w:rPr>
+                <w:noProof/>
+                <w:webHidden/>
+              </w:rPr>
+              <w:fldChar w:fldCharType="separate"/>
+            </w:r>
+            <w:r>
+              <w:rPr>
+                <w:noProof/>
+                <w:webHidden/>
+              </w:rPr>
+              <w:t>4</w:t>
+            </w:r>
+            <w:r>
+              <w:rPr>
+                <w:noProof/>
+                <w:webHidden/>
+              </w:rPr>
+              <w:fldChar w:fldCharType="end"/>
+            </w:r>
+          </w:hyperlink>
+        </w:p>
+        <w:p>
+          <w:pPr>
+            <w:pStyle w:val="TM1"/>
+            <w:tabs>
+              <w:tab w:val="right" w:leader="dot" w:pos="10070"/>
+            </w:tabs>
+            <w:rPr>
+              <w:noProof/>
+            </w:rPr>
+          </w:pPr>
+          <w:hyperlink w:anchor="_Toc28618161" w:history="1">
+            <w:r>
+              <w:rPr>
+                <w:rStyle w:val="Lienhypertexte"/>
+                <w:noProof/>
+                <w:lang w:val="en-CA"/>
+              </w:rPr>
+              <w:t>5- Call frequency of a bugfix (from week 7)</w:t>
+            </w:r>
+            <w:r>
+              <w:rPr>
+                <w:noProof/>
+                <w:webHidden/>
+              </w:rPr>
+              <w:tab/>
+            </w:r>
+            <w:r>
+              <w:rPr>
+                <w:noProof/>
+                <w:webHidden/>
+              </w:rPr>
+              <w:fldChar w:fldCharType="begin"/>
+            </w:r>
+            <w:r>
+              <w:rPr>
+                <w:noProof/>
+                <w:webHidden/>
+              </w:rPr>
+              <w:instrText xml:space="preserve"> PAGEREF _Toc28618161 \h </w:instrText>
+            </w:r>
+            <w:r>
+              <w:rPr>
+                <w:noProof/>
+                <w:webHidden/>
+              </w:rPr>
+            </w:r>
+            <w:r>
+              <w:rPr>
+                <w:noProof/>
+                <w:webHidden/>
+              </w:rPr>
+              <w:fldChar w:fldCharType="separate"/>
+            </w:r>
+            <w:r>
+              <w:rPr>
+                <w:noProof/>
+                <w:webHidden/>
+              </w:rPr>
+              <w:t>5</w:t>
+            </w:r>
+            <w:r>
+              <w:rPr>
+                <w:noProof/>
+                <w:webHidden/>
+              </w:rPr>
+              <w:fldChar w:fldCharType="end"/>
+            </w:r>
+          </w:hyperlink>
+        </w:p>
+        <w:p>
+          <w:pPr>
+            <w:pStyle w:val="TM2"/>
+            <w:tabs>
+              <w:tab w:val="right" w:leader="dot" w:pos="10070"/>
+            </w:tabs>
+            <w:rPr>
+              <w:noProof/>
+            </w:rPr>
+          </w:pPr>
+          <w:hyperlink w:anchor="_Toc28618162" w:history="1">
+            <w:r>
+              <w:rPr>
+                <w:rStyle w:val="Lienhypertexte"/>
+                <w:noProof/>
+                <w:lang w:val="en-CA"/>
+              </w:rPr>
+              <w:t>5.1- Existing tracers (week 7)</w:t>
+            </w:r>
+            <w:r>
+              <w:rPr>
+                <w:noProof/>
+                <w:webHidden/>
+              </w:rPr>
+              <w:tab/>
+            </w:r>
+            <w:r>
+              <w:rPr>
+                <w:noProof/>
+                <w:webHidden/>
+              </w:rPr>
+              <w:fldChar w:fldCharType="begin"/>
+            </w:r>
+            <w:r>
+              <w:rPr>
+                <w:noProof/>
+                <w:webHidden/>
+              </w:rPr>
+              <w:instrText xml:space="preserve"> PAGEREF _Toc28618162 \h </w:instrText>
+            </w:r>
+            <w:r>
+              <w:rPr>
+                <w:noProof/>
+                <w:webHidden/>
+              </w:rPr>
+            </w:r>
+            <w:r>
+              <w:rPr>
+                <w:noProof/>
+                <w:webHidden/>
+              </w:rPr>
+              <w:fldChar w:fldCharType="separate"/>
+            </w:r>
+            <w:r>
+              <w:rPr>
+                <w:noProof/>
+                <w:webHidden/>
+              </w:rPr>
+              <w:t>5</w:t>
+            </w:r>
+            <w:r>
+              <w:rPr>
+                <w:noProof/>
+                <w:webHidden/>
+              </w:rPr>
+              <w:fldChar w:fldCharType="end"/>
+            </w:r>
+          </w:hyperlink>
+        </w:p>
+        <w:p>
+          <w:pPr>
+            <w:pStyle w:val="TM2"/>
+            <w:tabs>
+              <w:tab w:val="right" w:leader="dot" w:pos="10070"/>
+            </w:tabs>
+            <w:rPr>
+              <w:noProof/>
+            </w:rPr>
+          </w:pPr>
+          <w:hyperlink w:anchor="_Toc28618163" w:history="1">
+            <w:r>
+              <w:rPr>
+                <w:rStyle w:val="Lienhypertexte"/>
+                <w:noProof/>
+                <w:lang w:val="en-CA"/>
+              </w:rPr>
+              <w:t>5.2- C++ tracer code (week 7-8)</w:t>
+            </w:r>
+            <w:r>
+              <w:rPr>
+                <w:noProof/>
+                <w:webHidden/>
+              </w:rPr>
+              <w:tab/>
+            </w:r>
+            <w:r>
+              <w:rPr>
+                <w:noProof/>
+                <w:webHidden/>
+              </w:rPr>
+              <w:fldChar w:fldCharType="begin"/>
+            </w:r>
+            <w:r>
+              <w:rPr>
+                <w:noProof/>
+                <w:webHidden/>
+              </w:rPr>
+              <w:instrText xml:space="preserve"> PAGEREF _Toc28618163 \h </w:instrText>
+            </w:r>
+            <w:r>
+              <w:rPr>
+                <w:noProof/>
+                <w:webHidden/>
+              </w:rPr>
+            </w:r>
+            <w:r>
+              <w:rPr>
+                <w:noProof/>
+                <w:webHidden/>
+              </w:rPr>
+              <w:fldChar w:fldCharType="separate"/>
+            </w:r>
+            <w:r>
+              <w:rPr>
+                <w:noProof/>
+                <w:webHidden/>
+              </w:rPr>
+              <w:t>5</w:t>
+            </w:r>
+            <w:r>
+              <w:rPr>
+                <w:noProof/>
+                <w:webHidden/>
+              </w:rPr>
+              <w:fldChar w:fldCharType="end"/>
+            </w:r>
+          </w:hyperlink>
+        </w:p>
+        <w:p>
+          <w:pPr>
+            <w:pStyle w:val="TM2"/>
+            <w:tabs>
+              <w:tab w:val="right" w:leader="dot" w:pos="10070"/>
+            </w:tabs>
+            <w:rPr>
+              <w:noProof/>
+            </w:rPr>
+          </w:pPr>
+          <w:hyperlink w:anchor="_Toc28618164" w:history="1">
+            <w:r>
+              <w:rPr>
+                <w:rStyle w:val="Lienhypertexte"/>
+                <w:noProof/>
+                <w:lang w:val="en-CA"/>
+              </w:rPr>
+              <w:t>5.3- C++ syntax analyzers (week 7-10)</w:t>
+            </w:r>
+            <w:r>
+              <w:rPr>
+                <w:noProof/>
+                <w:webHidden/>
+              </w:rPr>
+              <w:tab/>
+            </w:r>
+            <w:r>
+              <w:rPr>
+                <w:noProof/>
+                <w:webHidden/>
+              </w:rPr>
+              <w:fldChar w:fldCharType="begin"/>
+            </w:r>
+            <w:r>
+              <w:rPr>
+                <w:noProof/>
+                <w:webHidden/>
+              </w:rPr>
+              <w:instrText xml:space="preserve"> PAGEREF _Toc28618164 \h </w:instrText>
+            </w:r>
+            <w:r>
+              <w:rPr>
+                <w:noProof/>
+                <w:webHidden/>
+              </w:rPr>
+            </w:r>
+            <w:r>
+              <w:rPr>
+                <w:noProof/>
+                <w:webHidden/>
+              </w:rPr>
+              <w:fldChar w:fldCharType="separate"/>
+            </w:r>
+            <w:r>
+              <w:rPr>
+                <w:noProof/>
+                <w:webHidden/>
+              </w:rPr>
+              <w:t>5</w:t>
+            </w:r>
+            <w:r>
+              <w:rPr>
+                <w:noProof/>
+                <w:webHidden/>
+              </w:rPr>
+              <w:fldChar w:fldCharType="end"/>
+            </w:r>
+          </w:hyperlink>
+        </w:p>
+        <w:p>
+          <w:pPr>
+            <w:pStyle w:val="TM2"/>
+            <w:tabs>
+              <w:tab w:val="right" w:leader="dot" w:pos="10070"/>
+            </w:tabs>
+            <w:rPr>
+              <w:noProof/>
+            </w:rPr>
+          </w:pPr>
+          <w:hyperlink w:anchor="_Toc28618165" w:history="1">
+            <w:r>
+              <w:rPr>
+                <w:rStyle w:val="Lienhypertexte"/>
+                <w:noProof/>
+                <w:lang w:val="en-CA"/>
+              </w:rPr>
+              <w:t>5.4- Python inserter of the trace call (weeks 8-12)</w:t>
+            </w:r>
+            <w:r>
+              <w:rPr>
+                <w:noProof/>
+                <w:webHidden/>
+              </w:rPr>
+              <w:tab/>
+            </w:r>
+            <w:r>
+              <w:rPr>
+                <w:noProof/>
+                <w:webHidden/>
+              </w:rPr>
+              <w:fldChar w:fldCharType="begin"/>
+            </w:r>
+            <w:r>
+              <w:rPr>
+                <w:noProof/>
+                <w:webHidden/>
+              </w:rPr>
+              <w:instrText xml:space="preserve"> PAGEREF _Toc28618165 \h </w:instrText>
+            </w:r>
+            <w:r>
+              <w:rPr>
+                <w:noProof/>
+                <w:webHidden/>
+              </w:rPr>
+            </w:r>
+            <w:r>
+              <w:rPr>
+                <w:noProof/>
+                <w:webHidden/>
+              </w:rPr>
+              <w:fldChar w:fldCharType="separate"/>
+            </w:r>
+            <w:r>
+              <w:rPr>
+                <w:noProof/>
+                <w:webHidden/>
+              </w:rPr>
+              <w:t>6</w:t>
+            </w:r>
+            <w:r>
+              <w:rPr>
+                <w:noProof/>
+                <w:webHidden/>
+              </w:rPr>
+              <w:fldChar w:fldCharType="end"/>
+            </w:r>
+          </w:hyperlink>
+        </w:p>
+        <w:p>
+          <w:pPr>
+            <w:pStyle w:val="TM1"/>
+            <w:tabs>
+              <w:tab w:val="right" w:leader="dot" w:pos="10070"/>
+            </w:tabs>
+            <w:rPr>
+              <w:noProof/>
+            </w:rPr>
+          </w:pPr>
+          <w:hyperlink w:anchor="_Toc28618166" w:history="1">
+            <w:r>
+              <w:rPr>
+                <w:rStyle w:val="Lienhypertexte"/>
+                <w:noProof/>
+                <w:lang w:val="en-CA"/>
+              </w:rPr>
+              <w:t>6-</w:t>
+            </w:r>
+            <w:r>
+              <w:rPr>
+                <w:noProof/>
+                <w:webHidden/>
+              </w:rPr>
+              <w:tab/>
+            </w:r>
+            <w:r>
+              <w:rPr>
+                <w:noProof/>
+                <w:webHidden/>
+              </w:rPr>
+              <w:fldChar w:fldCharType="begin"/>
+            </w:r>
+            <w:r>
+              <w:rPr>
+                <w:noProof/>
+                <w:webHidden/>
+              </w:rPr>
+              <w:instrText xml:space="preserve"> PAGEREF _Toc28618166 \h </w:instrText>
+            </w:r>
+            <w:r>
+              <w:rPr>
+                <w:noProof/>
+                <w:webHidden/>
+              </w:rPr>
+            </w:r>
+            <w:r>
+              <w:rPr>
+                <w:noProof/>
+                <w:webHidden/>
+              </w:rPr>
+              <w:fldChar w:fldCharType="separate"/>
+            </w:r>
+            <w:r>
+              <w:rPr>
+                <w:noProof/>
+                <w:webHidden/>
+              </w:rPr>
+              <w:t>6</w:t>
+            </w:r>
+            <w:r>
+              <w:rPr>
+                <w:noProof/>
+                <w:webHidden/>
+              </w:rPr>
+              <w:fldChar w:fldCharType="end"/>
+            </w:r>
+          </w:hyperlink>
+        </w:p>
+        <w:p>
+          <w:r>
+            <w:rPr>
+              <w:b/>
+              <w:bCs/>
+              <w:lang w:val="fr-FR"/>
+            </w:rPr>
+            <w:fldChar w:fldCharType="end"/>
+          </w:r>
+        </w:p>
+      </w:sdtContent>
+    </w:sdt>
+    <w:p>
+      <w:pPr>
+        <w:rPr>
+          <w:rFonts w:asciiTheme="majorHAnsi" w:eastAsiaTheme="majorEastAsia" w:hAnsiTheme="majorHAnsi" w:cstheme="majorBidi"/>
+          <w:color w:val="2F5496" w:themeColor="accent1" w:themeShade="BF"/>
+          <w:sz w:val="32"/>
+          <w:szCs w:val="32"/>
+          <w:lang w:val="en-CA"/>
+        </w:rPr>
+      </w:pPr>
+      <w:r>
+        <w:rPr>
+          <w:lang w:val="en-CA"/>
+        </w:rPr>
+        <w:br w:type="page"/>
+      </w:r>
+    </w:p>
     <w:p>
       <w:pPr>
         <w:pStyle w:val="Titre1"/>
@@ -11,10 +772,12 @@
           <w:lang w:val="en-CA"/>
         </w:rPr>
       </w:pPr>
-      <w:r>
-        <w:rPr>
-          <w:lang w:val="en-CA"/>
-        </w:rPr>
+      <w:bookmarkStart w:id="0" w:name="_Toc28618157"/>
+      <w:r>
+        <w:rPr>
+          <w:lang w:val="en-CA"/>
+        </w:rPr>
+        <w:lastRenderedPageBreak/>
         <w:t>1- Popular fram</w:t>
       </w:r>
       <w:r>
@@ -33,8 +796,33 @@
         <w:rPr>
           <w:lang w:val="en-CA"/>
         </w:rPr>
-        <w:t xml:space="preserve"> (week 1)</w:t>
-      </w:r>
+        <w:t xml:space="preserve"> (</w:t>
+      </w:r>
+      <w:r>
+        <w:rPr>
+          <w:lang w:val="en-CA"/>
+        </w:rPr>
+        <w:t>s</w:t>
+      </w:r>
+      <w:r>
+        <w:rPr>
+          <w:lang w:val="en-CA"/>
+        </w:rPr>
+        <w:t>ummer</w:t>
+      </w:r>
+      <w:r>
+        <w:rPr>
+          <w:lang w:val="en-CA"/>
+        </w:rPr>
+        <w:t xml:space="preserve"> </w:t>
+      </w:r>
+      <w:r>
+        <w:rPr>
+          <w:lang w:val="en-CA"/>
+        </w:rPr>
+        <w:t>week 1)</w:t>
+      </w:r>
+      <w:bookmarkEnd w:id="0"/>
     </w:p>
     <w:p>
       <w:pPr>
@@ -76,7 +864,7 @@
         </w:rPr>
         <w:t xml:space="preserve"> (</w:t>
       </w:r>
-      <w:hyperlink r:id="rId5" w:history="1">
+      <w:hyperlink r:id="rId6" w:history="1">
         <w:r>
           <w:rPr>
             <w:rStyle w:val="Lienhypertexte"/>
@@ -403,7 +1191,7 @@
         </w:rPr>
         <w:t xml:space="preserve">Reference : </w:t>
       </w:r>
-      <w:hyperlink r:id="rId6" w:history="1">
+      <w:hyperlink r:id="rId7" w:history="1">
         <w:r>
           <w:rPr>
             <w:rStyle w:val="Lienhypertexte"/>
@@ -503,6 +1291,7 @@
           <w:lang w:val="en-CA"/>
         </w:rPr>
       </w:pPr>
+      <w:bookmarkStart w:id="1" w:name="_Toc28618158"/>
       <w:r>
         <w:rPr>
           <w:lang w:val="en-CA"/>
@@ -531,7 +1320,19 @@
         <w:rPr>
           <w:lang w:val="en-CA"/>
         </w:rPr>
-        <w:t xml:space="preserve"> (week 1</w:t>
+        <w:t xml:space="preserve"> (</w:t>
+      </w:r>
+      <w:r>
+        <w:rPr>
+          <w:lang w:val="en-CA"/>
+        </w:rPr>
+        <w:t xml:space="preserve">summer </w:t>
+      </w:r>
+      <w:r>
+        <w:rPr>
+          <w:lang w:val="en-CA"/>
+        </w:rPr>
+        <w:t>week 1</w:t>
       </w:r>
       <w:r>
         <w:rPr>
@@ -539,6 +1340,7 @@
         </w:rPr>
         <w:t xml:space="preserve"> and 2)</w:t>
       </w:r>
+      <w:bookmarkEnd w:id="1"/>
     </w:p>
     <w:p>
       <w:pPr>
@@ -733,6 +1535,7 @@
           <w:lang w:val="en-CA"/>
         </w:rPr>
       </w:pPr>
+      <w:bookmarkStart w:id="2" w:name="_Toc28618159"/>
       <w:r>
         <w:rPr>
           <w:lang w:val="en-CA"/>
@@ -804,7 +1607,13 @@
         <w:rPr>
           <w:lang w:val="en-CA"/>
         </w:rPr>
-        <w:t>weeks 2-6 and 6</w:t>
+        <w:t xml:space="preserve">summer </w:t>
+      </w:r>
+      <w:r>
+        <w:rPr>
+          <w:lang w:val="en-CA"/>
+        </w:rPr>
+        <w:t>weeks 2-6</w:t>
       </w:r>
       <w:r>
         <w:rPr>
@@ -812,6 +1621,7 @@
         </w:rPr>
         <w:t>)</w:t>
       </w:r>
+      <w:bookmarkEnd w:id="2"/>
     </w:p>
     <w:p>
       <w:pPr>
@@ -860,7 +1670,7 @@
         </w:rPr>
         <w:t xml:space="preserve">Google Drive folder : </w:t>
       </w:r>
-      <w:hyperlink r:id="rId7" w:history="1">
+      <w:hyperlink r:id="rId8" w:history="1">
         <w:r>
           <w:rPr>
             <w:rStyle w:val="Lienhypertexte"/>
@@ -905,7 +1715,7 @@
         </w:rPr>
         <w:t xml:space="preserve"> (</w:t>
       </w:r>
-      <w:hyperlink r:id="rId8" w:history="1">
+      <w:hyperlink r:id="rId9" w:history="1">
         <w:r>
           <w:rPr>
             <w:rStyle w:val="Lienhypertexte"/>
@@ -1808,7 +2618,7 @@
         </w:rPr>
         <w:t xml:space="preserve"> (</w:t>
       </w:r>
-      <w:hyperlink r:id="rId9" w:history="1">
+      <w:hyperlink r:id="rId10" w:history="1">
         <w:r>
           <w:rPr>
             <w:rStyle w:val="Lienhypertexte"/>
@@ -2013,11 +2823,18 @@
       <w:proofErr w:type="spellEnd"/>
       <w:r>
         <w:rPr>
+          <w:b/>
+          <w:lang w:val="en-CA"/>
+        </w:rPr>
+        <w:t xml:space="preserve"> (S2019 version)</w:t>
+      </w:r>
+      <w:r>
+        <w:rPr>
           <w:lang w:val="en-CA"/>
         </w:rPr>
         <w:t xml:space="preserve"> (</w:t>
       </w:r>
-      <w:hyperlink r:id="rId10" w:history="1">
+      <w:hyperlink r:id="rId11" w:history="1">
         <w:r>
           <w:rPr>
             <w:rStyle w:val="Lienhypertexte"/>
@@ -2505,6 +3322,7 @@
           <w:lang w:val="en-CA"/>
         </w:rPr>
       </w:pPr>
+      <w:bookmarkStart w:id="3" w:name="_Toc28618160"/>
       <w:r>
         <w:rPr>
           <w:lang w:val="en-CA"/>
@@ -2533,8 +3351,21 @@
         <w:rPr>
           <w:lang w:val="en-CA"/>
         </w:rPr>
-        <w:t xml:space="preserve"> (weeks 4 and 5)</w:t>
-      </w:r>
+        <w:t xml:space="preserve"> (</w:t>
+      </w:r>
+      <w:r>
+        <w:rPr>
+          <w:lang w:val="en-CA"/>
+        </w:rPr>
+        <w:t xml:space="preserve">summer </w:t>
+      </w:r>
+      <w:r>
+        <w:rPr>
+          <w:lang w:val="en-CA"/>
+        </w:rPr>
+        <w:t>weeks 4 and 5)</w:t>
+      </w:r>
+      <w:bookmarkEnd w:id="3"/>
     </w:p>
     <w:p>
       <w:pPr>
@@ -2559,7 +3390,7 @@
         </w:rPr>
         <w:t xml:space="preserve">Google drive folder : </w:t>
       </w:r>
-      <w:hyperlink r:id="rId11" w:history="1">
+      <w:hyperlink r:id="rId12" w:history="1">
         <w:r>
           <w:rPr>
             <w:rStyle w:val="Lienhypertexte"/>
@@ -2615,7 +3446,7 @@
         </w:rPr>
         <w:t>(</w:t>
       </w:r>
-      <w:hyperlink r:id="rId12" w:history="1">
+      <w:hyperlink r:id="rId13" w:history="1">
         <w:r>
           <w:rPr>
             <w:rStyle w:val="Lienhypertexte"/>
@@ -3236,7 +4067,7 @@
         </w:rPr>
         <w:t xml:space="preserve"> Theano (</w:t>
       </w:r>
-      <w:hyperlink r:id="rId13" w:history="1">
+      <w:hyperlink r:id="rId14" w:history="1">
         <w:r>
           <w:rPr>
             <w:rStyle w:val="Lienhypertexte"/>
@@ -3751,7 +4582,7 @@
         </w:rPr>
         <w:t>Document 9: meeting notes (</w:t>
       </w:r>
-      <w:hyperlink r:id="rId14" w:history="1">
+      <w:hyperlink r:id="rId15" w:history="1">
         <w:r>
           <w:rPr>
             <w:rStyle w:val="Lienhypertexte"/>
@@ -3843,6 +4674,7 @@
           <w:lang w:val="en-CA"/>
         </w:rPr>
       </w:pPr>
+      <w:bookmarkStart w:id="4" w:name="_Toc28618161"/>
       <w:r>
         <w:rPr>
           <w:lang w:val="en-CA"/>
@@ -3877,18 +4709,30 @@
         <w:rPr>
           <w:lang w:val="en-CA"/>
         </w:rPr>
-        <w:t xml:space="preserve"> (from week 7)</w:t>
-      </w:r>
-    </w:p>
-    <w:p>
-      <w:pPr>
-        <w:pStyle w:val="Titre1"/>
-        <w:ind w:firstLine="708"/>
-        <w:jc w:val="both"/>
-        <w:rPr>
-          <w:lang w:val="en-CA"/>
-        </w:rPr>
-      </w:pPr>
+        <w:t xml:space="preserve"> (from </w:t>
+      </w:r>
+      <w:r>
+        <w:rPr>
+          <w:lang w:val="en-CA"/>
+        </w:rPr>
+        <w:t xml:space="preserve">summer </w:t>
+      </w:r>
+      <w:r>
+        <w:rPr>
+          <w:lang w:val="en-CA"/>
+        </w:rPr>
+        <w:t>week 7)</w:t>
+      </w:r>
+      <w:bookmarkEnd w:id="4"/>
+    </w:p>
+    <w:p>
+      <w:pPr>
+        <w:pStyle w:val="Titre2"/>
+        <w:rPr>
+          <w:lang w:val="en-CA"/>
+        </w:rPr>
+      </w:pPr>
+      <w:bookmarkStart w:id="5" w:name="_Toc28618162"/>
       <w:r>
         <w:rPr>
           <w:lang w:val="en-CA"/>
@@ -3919,14 +4763,7 @@
         </w:rPr>
         <w:t>(week 7)</w:t>
       </w:r>
-    </w:p>
-    <w:p>
-      <w:pPr>
-        <w:jc w:val="both"/>
-        <w:rPr>
-          <w:lang w:val="en-CA"/>
-        </w:rPr>
-      </w:pPr>
+      <w:bookmarkEnd w:id="5"/>
     </w:p>
     <w:p>
       <w:pPr>
@@ -3955,7 +4792,7 @@
           <w:lang w:val="en-CA"/>
         </w:rPr>
       </w:pPr>
-      <w:hyperlink r:id="rId15" w:history="1">
+      <w:hyperlink r:id="rId16" w:history="1">
         <w:r>
           <w:rPr>
             <w:rStyle w:val="Lienhypertexte"/>
@@ -3972,7 +4809,7 @@
           <w:lang w:val="en-CA"/>
         </w:rPr>
       </w:pPr>
-      <w:hyperlink r:id="rId16" w:history="1">
+      <w:hyperlink r:id="rId17" w:history="1">
         <w:r>
           <w:rPr>
             <w:rStyle w:val="Lienhypertexte"/>
@@ -3995,7 +4832,7 @@
           <w:lang w:val="en-CA"/>
         </w:rPr>
       </w:pPr>
-      <w:hyperlink r:id="rId17" w:history="1">
+      <w:hyperlink r:id="rId18" w:history="1">
         <w:r>
           <w:rPr>
             <w:rStyle w:val="Lienhypertexte"/>
@@ -4007,13 +4844,12 @@
     </w:p>
     <w:p>
       <w:pPr>
-        <w:pStyle w:val="Titre1"/>
-        <w:ind w:firstLine="708"/>
-        <w:jc w:val="both"/>
-        <w:rPr>
-          <w:lang w:val="en-CA"/>
-        </w:rPr>
-      </w:pPr>
+        <w:pStyle w:val="Titre2"/>
+        <w:rPr>
+          <w:lang w:val="en-CA"/>
+        </w:rPr>
+      </w:pPr>
+      <w:bookmarkStart w:id="6" w:name="_Toc28618163"/>
       <w:r>
         <w:rPr>
           <w:lang w:val="en-CA"/>
@@ -4030,8 +4866,21 @@
         <w:rPr>
           <w:lang w:val="en-CA"/>
         </w:rPr>
-        <w:t>code (week 7-8)</w:t>
-      </w:r>
+        <w:t>code (</w:t>
+      </w:r>
+      <w:r>
+        <w:rPr>
+          <w:lang w:val="en-CA"/>
+        </w:rPr>
+        <w:t xml:space="preserve">summer </w:t>
+      </w:r>
+      <w:r>
+        <w:rPr>
+          <w:lang w:val="en-CA"/>
+        </w:rPr>
+        <w:t>week 7-8)</w:t>
+      </w:r>
+      <w:bookmarkEnd w:id="6"/>
     </w:p>
     <w:p>
       <w:pPr>
@@ -4097,53 +4946,65 @@
     </w:p>
     <w:p>
       <w:pPr>
-        <w:pStyle w:val="Titre1"/>
-        <w:ind w:firstLine="708"/>
-        <w:jc w:val="both"/>
-        <w:rPr>
-          <w:lang w:val="en-CA"/>
-        </w:rPr>
-      </w:pPr>
+        <w:pStyle w:val="Titre2"/>
+        <w:rPr>
+          <w:lang w:val="en-CA"/>
+        </w:rPr>
+      </w:pPr>
+      <w:bookmarkStart w:id="7" w:name="_Toc28618164"/>
+      <w:r>
+        <w:rPr>
+          <w:lang w:val="en-CA"/>
+        </w:rPr>
+        <w:t xml:space="preserve">5.3- </w:t>
+      </w:r>
+      <w:r>
+        <w:rPr>
+          <w:lang w:val="en-CA"/>
+        </w:rPr>
+        <w:t>C++ s</w:t>
+      </w:r>
+      <w:r>
+        <w:rPr>
+          <w:lang w:val="en-CA"/>
+        </w:rPr>
+        <w:t>yntax analyzers (</w:t>
+      </w:r>
+      <w:r>
+        <w:rPr>
+          <w:lang w:val="en-CA"/>
+        </w:rPr>
+        <w:t xml:space="preserve">summer </w:t>
+      </w:r>
+      <w:r>
+        <w:rPr>
+          <w:lang w:val="en-CA"/>
+        </w:rPr>
+        <w:t>week 7-10)</w:t>
+      </w:r>
+      <w:bookmarkEnd w:id="7"/>
+    </w:p>
+    <w:p>
+      <w:pPr>
+        <w:jc w:val="both"/>
+        <w:rPr>
+          <w:lang w:val="en-CA"/>
+        </w:rPr>
+      </w:pPr>
+    </w:p>
+    <w:p>
+      <w:pPr>
+        <w:jc w:val="both"/>
+        <w:rPr>
+          <w:lang w:val="en-CA"/>
+        </w:rPr>
+      </w:pPr>
+      <w:proofErr w:type="spellStart"/>
       <w:r>
         <w:rPr>
           <w:lang w:val="en-CA"/>
         </w:rPr>
         <w:lastRenderedPageBreak/>
-        <w:t xml:space="preserve">5.3- </w:t>
-      </w:r>
-      <w:r>
-        <w:rPr>
-          <w:lang w:val="en-CA"/>
-        </w:rPr>
-        <w:t>C++ s</w:t>
-      </w:r>
-      <w:r>
-        <w:rPr>
-          <w:lang w:val="en-CA"/>
-        </w:rPr>
-        <w:t>yntax analyzers (week 7-10)</w:t>
-      </w:r>
-    </w:p>
-    <w:p>
-      <w:pPr>
-        <w:jc w:val="both"/>
-        <w:rPr>
-          <w:lang w:val="en-CA"/>
-        </w:rPr>
-      </w:pPr>
-    </w:p>
-    <w:p>
-      <w:pPr>
-        <w:jc w:val="both"/>
-        <w:rPr>
-          <w:lang w:val="en-CA"/>
-        </w:rPr>
-      </w:pPr>
-      <w:proofErr w:type="spellStart"/>
-      <w:r>
-        <w:rPr>
-          <w:lang w:val="en-CA"/>
-        </w:rPr>
         <w:t>CastXML</w:t>
       </w:r>
       <w:proofErr w:type="spellEnd"/>
@@ -4153,7 +5014,7 @@
         </w:rPr>
         <w:t xml:space="preserve">: </w:t>
       </w:r>
-      <w:hyperlink r:id="rId18" w:history="1">
+      <w:hyperlink r:id="rId19" w:history="1">
         <w:r>
           <w:rPr>
             <w:rStyle w:val="Lienhypertexte"/>
@@ -4179,7 +5040,7 @@
         </w:rPr>
         <w:t xml:space="preserve">   </w:t>
       </w:r>
-      <w:hyperlink r:id="rId19" w:history="1">
+      <w:hyperlink r:id="rId20" w:history="1">
         <w:r>
           <w:rPr>
             <w:rStyle w:val="Lienhypertexte"/>
@@ -4208,7 +5069,7 @@
         </w:rPr>
         <w:t xml:space="preserve">GCC-XML: </w:t>
       </w:r>
-      <w:hyperlink r:id="rId20" w:history="1">
+      <w:hyperlink r:id="rId21" w:history="1">
         <w:r>
           <w:rPr>
             <w:color w:val="0000FF"/>
@@ -4262,7 +5123,7 @@
           <w:lang w:val="en-CA"/>
         </w:rPr>
       </w:pPr>
-      <w:hyperlink r:id="rId21" w:history="1">
+      <w:hyperlink r:id="rId22" w:history="1">
         <w:r>
           <w:rPr>
             <w:rStyle w:val="Lienhypertexte"/>
@@ -4279,7 +5140,7 @@
           <w:lang w:val="en-CA"/>
         </w:rPr>
       </w:pPr>
-      <w:hyperlink r:id="rId22" w:history="1">
+      <w:hyperlink r:id="rId23" w:history="1">
         <w:r>
           <w:rPr>
             <w:rStyle w:val="Lienhypertexte"/>
@@ -4291,13 +5152,12 @@
     </w:p>
     <w:p>
       <w:pPr>
-        <w:pStyle w:val="Titre1"/>
-        <w:ind w:firstLine="708"/>
-        <w:jc w:val="both"/>
-        <w:rPr>
-          <w:lang w:val="en-CA"/>
-        </w:rPr>
-      </w:pPr>
+        <w:pStyle w:val="Titre2"/>
+        <w:rPr>
+          <w:lang w:val="en-CA"/>
+        </w:rPr>
+      </w:pPr>
+      <w:bookmarkStart w:id="8" w:name="_Toc28618165"/>
       <w:r>
         <w:rPr>
           <w:lang w:val="en-CA"/>
@@ -4350,7 +5210,19 @@
         <w:rPr>
           <w:lang w:val="en-CA"/>
         </w:rPr>
-        <w:t xml:space="preserve">(weeks </w:t>
+        <w:t>(</w:t>
+      </w:r>
+      <w:r>
+        <w:rPr>
+          <w:lang w:val="en-CA"/>
+        </w:rPr>
+        <w:t xml:space="preserve">summer </w:t>
+      </w:r>
+      <w:r>
+        <w:rPr>
+          <w:lang w:val="en-CA"/>
+        </w:rPr>
+        <w:t xml:space="preserve">weeks </w:t>
       </w:r>
       <w:r>
         <w:rPr>
@@ -4364,6 +5236,7 @@
         </w:rPr>
         <w:t>-12)</w:t>
       </w:r>
+      <w:bookmarkEnd w:id="8"/>
     </w:p>
     <w:p>
       <w:pPr>
@@ -4786,13 +5659,1442 @@
     </w:p>
     <w:p>
       <w:pPr>
-        <w:jc w:val="both"/>
-        <w:rPr>
-          <w:lang w:val="en-CA"/>
-        </w:rPr>
-      </w:pPr>
-      <w:bookmarkStart w:id="0" w:name="_GoBack"/>
-      <w:bookmarkEnd w:id="0"/>
+        <w:pStyle w:val="Titre1"/>
+        <w:rPr>
+          <w:lang w:val="en-CA"/>
+        </w:rPr>
+      </w:pPr>
+      <w:bookmarkStart w:id="9" w:name="_Toc28618166"/>
+      <w:r>
+        <w:rPr>
+          <w:lang w:val="en-CA"/>
+        </w:rPr>
+        <w:t>6-</w:t>
+      </w:r>
+      <w:bookmarkEnd w:id="9"/>
+      <w:r>
+        <w:rPr>
+          <w:lang w:val="en-CA"/>
+        </w:rPr>
+        <w:t xml:space="preserve"> </w:t>
+      </w:r>
+      <w:proofErr w:type="spellStart"/>
+      <w:r>
+        <w:rPr>
+          <w:lang w:val="en-CA"/>
+        </w:rPr>
+        <w:t>PyTorch</w:t>
+      </w:r>
+      <w:proofErr w:type="spellEnd"/>
+      <w:r>
+        <w:rPr>
+          <w:lang w:val="en-CA"/>
+        </w:rPr>
+        <w:t xml:space="preserve"> issues reorganization </w:t>
+      </w:r>
+      <w:r>
+        <w:rPr>
+          <w:lang w:val="en-CA"/>
+        </w:rPr>
+        <w:t>(fall week 1)</w:t>
+      </w:r>
+    </w:p>
+    <w:p>
+      <w:pPr>
+        <w:rPr>
+          <w:lang w:val="en-CA"/>
+        </w:rPr>
+      </w:pPr>
+    </w:p>
+    <w:p>
+      <w:pPr>
+        <w:rPr>
+          <w:lang w:val="en-CA"/>
+        </w:rPr>
+      </w:pPr>
+      <w:r>
+        <w:rPr>
+          <w:lang w:val="en-CA"/>
+        </w:rPr>
+        <w:t>Document 12: manually r</w:t>
+      </w:r>
+      <w:r>
+        <w:rPr>
+          <w:lang w:val="en-CA"/>
+        </w:rPr>
+        <w:t xml:space="preserve">eading </w:t>
+      </w:r>
+      <w:proofErr w:type="spellStart"/>
+      <w:r>
+        <w:rPr>
+          <w:lang w:val="en-CA"/>
+        </w:rPr>
+        <w:t>PyTorch</w:t>
+      </w:r>
+      <w:proofErr w:type="spellEnd"/>
+      <w:r>
+        <w:rPr>
+          <w:lang w:val="en-CA"/>
+        </w:rPr>
+        <w:t xml:space="preserve"> (</w:t>
+      </w:r>
+      <w:hyperlink r:id="rId24" w:history="1">
+        <w:r>
+          <w:rPr>
+            <w:rStyle w:val="Lienhypertexte"/>
+            <w:lang w:val="en-CA"/>
+          </w:rPr>
+          <w:t>https://docs.google.com/document/d/1m-pJxy1R00Gm4Vvi2lHc6bksKjqL8fmdVxOiaKfG-qo/edit</w:t>
+        </w:r>
+      </w:hyperlink>
+      <w:r>
+        <w:rPr>
+          <w:lang w:val="en-CA"/>
+        </w:rPr>
+        <w:t>)</w:t>
+      </w:r>
+    </w:p>
+    <w:p>
+      <w:pPr>
+        <w:jc w:val="both"/>
+        <w:rPr>
+          <w:lang w:val="en-CA"/>
+        </w:rPr>
+      </w:pPr>
+      <w:r>
+        <w:rPr>
+          <w:lang w:val="en-CA"/>
+        </w:rPr>
+        <w:t xml:space="preserve">This document contains more issues notes and analysis for </w:t>
+      </w:r>
+      <w:proofErr w:type="spellStart"/>
+      <w:r>
+        <w:rPr>
+          <w:lang w:val="en-CA"/>
+        </w:rPr>
+        <w:t>PyTorch</w:t>
+      </w:r>
+      <w:proofErr w:type="spellEnd"/>
+      <w:r>
+        <w:rPr>
+          <w:lang w:val="en-CA"/>
+        </w:rPr>
+        <w:t xml:space="preserve"> releases 1.2, 1.1 and keywords search commits.</w:t>
+      </w:r>
+      <w:r>
+        <w:rPr>
+          <w:lang w:val="en-CA"/>
+        </w:rPr>
+        <w:t xml:space="preserve"> </w:t>
+      </w:r>
+    </w:p>
+    <w:p>
+      <w:pPr>
+        <w:jc w:val="both"/>
+        <w:rPr>
+          <w:lang w:val="en-CA"/>
+        </w:rPr>
+      </w:pPr>
+    </w:p>
+    <w:p>
+      <w:pPr>
+        <w:jc w:val="both"/>
+        <w:rPr>
+          <w:lang w:val="en-CA"/>
+        </w:rPr>
+      </w:pPr>
+      <w:r>
+        <w:rPr>
+          <w:lang w:val="en-CA"/>
+        </w:rPr>
+        <w:t xml:space="preserve">Table 12.1: Bugs to classify. Contains all bugs of the current </w:t>
+      </w:r>
+      <w:r>
+        <w:rPr>
+          <w:i/>
+          <w:u w:val="single"/>
+          <w:lang w:val="en-CA"/>
+        </w:rPr>
+        <w:t>analysis</w:t>
+      </w:r>
+      <w:r>
+        <w:rPr>
+          <w:lang w:val="en-CA"/>
+        </w:rPr>
+        <w:t>. Each commit is colored after the predicted effect of the bug</w:t>
+      </w:r>
+    </w:p>
+    <w:p>
+      <w:pPr>
+        <w:jc w:val="both"/>
+        <w:rPr>
+          <w:lang w:val="en-CA"/>
+        </w:rPr>
+      </w:pPr>
+      <w:r>
+        <w:rPr>
+          <w:lang w:val="en-CA"/>
+        </w:rPr>
+        <w:t>Red: No effect is expected to appear or had not appeared after running the issue.</w:t>
+      </w:r>
+    </w:p>
+    <w:p>
+      <w:pPr>
+        <w:jc w:val="both"/>
+        <w:rPr>
+          <w:lang w:val="en-CA"/>
+        </w:rPr>
+      </w:pPr>
+      <w:r>
+        <w:rPr>
+          <w:lang w:val="en-CA"/>
+        </w:rPr>
+        <w:t>Yellow: More analysis is needed, the appearance of an effect is unsure</w:t>
+      </w:r>
+    </w:p>
+    <w:p>
+      <w:pPr>
+        <w:jc w:val="both"/>
+        <w:rPr>
+          <w:lang w:val="en-CA"/>
+        </w:rPr>
+      </w:pPr>
+      <w:r>
+        <w:rPr>
+          <w:lang w:val="en-CA"/>
+        </w:rPr>
+        <w:t>Green</w:t>
+      </w:r>
+      <w:r>
+        <w:rPr>
+          <w:lang w:val="en-CA"/>
+        </w:rPr>
+        <w:t>: Great chances of having an effect from running the bug</w:t>
+      </w:r>
+    </w:p>
+    <w:p>
+      <w:pPr>
+        <w:jc w:val="both"/>
+        <w:rPr>
+          <w:lang w:val="en-CA"/>
+        </w:rPr>
+      </w:pPr>
+      <w:r>
+        <w:rPr>
+          <w:lang w:val="en-CA"/>
+        </w:rPr>
+        <w:lastRenderedPageBreak/>
+        <w:t xml:space="preserve">Table 12.2: To analyze. Contains bugs that have great chances of having an effect. </w:t>
+      </w:r>
+      <w:r>
+        <w:rPr>
+          <w:lang w:val="en-CA"/>
+        </w:rPr>
+        <w:t xml:space="preserve">Green-labeled bugs from the table 12.1 should be copied into this table. </w:t>
+      </w:r>
+      <w:r>
+        <w:rPr>
+          <w:lang w:val="en-CA"/>
+        </w:rPr>
+        <w:t xml:space="preserve">These bugs will be executed in </w:t>
+      </w:r>
+      <w:r>
+        <w:rPr>
+          <w:lang w:val="en-CA"/>
+        </w:rPr>
+        <w:t>before the table 12.1’s bugs.</w:t>
+      </w:r>
+    </w:p>
+    <w:p>
+      <w:pPr>
+        <w:jc w:val="both"/>
+        <w:rPr>
+          <w:b/>
+          <w:i/>
+          <w:u w:val="single"/>
+          <w:lang w:val="en-CA"/>
+        </w:rPr>
+      </w:pPr>
+      <w:r>
+        <w:rPr>
+          <w:lang w:val="en-CA"/>
+        </w:rPr>
+        <w:t xml:space="preserve">Table 12.3: Experiment logs. </w:t>
+      </w:r>
+      <w:r>
+        <w:rPr>
+          <w:lang w:val="en-CA"/>
+        </w:rPr>
+        <w:t xml:space="preserve">Contains bug’s version building information and runs information. Each entry from table 12.2 should be integrated into this table. Important instruction: choose </w:t>
+      </w:r>
+      <w:proofErr w:type="gramStart"/>
+      <w:r>
+        <w:rPr>
+          <w:lang w:val="en-CA"/>
+        </w:rPr>
+        <w:t>an</w:t>
+      </w:r>
+      <w:proofErr w:type="gramEnd"/>
+      <w:r>
+        <w:rPr>
+          <w:lang w:val="en-CA"/>
+        </w:rPr>
+        <w:t xml:space="preserve"> unique “Experiment Name” and mark down your name and build date for each bug.</w:t>
+      </w:r>
+      <w:r>
+        <w:rPr>
+          <w:lang w:val="en-CA"/>
+        </w:rPr>
+        <w:t xml:space="preserve"> </w:t>
+      </w:r>
+      <w:r>
+        <w:rPr>
+          <w:b/>
+          <w:i/>
+          <w:u w:val="single"/>
+          <w:lang w:val="en-CA"/>
+        </w:rPr>
+        <w:t>Look at run metrics for practical results of the runs.</w:t>
+      </w:r>
+    </w:p>
+    <w:p>
+      <w:pPr>
+        <w:jc w:val="both"/>
+        <w:rPr>
+          <w:lang w:val="en-CA"/>
+        </w:rPr>
+      </w:pPr>
+    </w:p>
+    <w:p>
+      <w:pPr>
+        <w:pStyle w:val="Titre1"/>
+        <w:rPr>
+          <w:lang w:val="en-CA"/>
+        </w:rPr>
+      </w:pPr>
+      <w:proofErr w:type="spellStart"/>
+      <w:r>
+        <w:rPr>
+          <w:lang w:val="en-CA"/>
+        </w:rPr>
+        <w:t>PyTorch</w:t>
+      </w:r>
+      <w:proofErr w:type="spellEnd"/>
+      <w:r>
+        <w:rPr>
+          <w:lang w:val="en-CA"/>
+        </w:rPr>
+        <w:t xml:space="preserve"> building and training </w:t>
+      </w:r>
+      <w:r>
+        <w:rPr>
+          <w:lang w:val="en-CA"/>
+        </w:rPr>
+        <w:t>(fall week 2</w:t>
+      </w:r>
+      <w:r>
+        <w:rPr>
+          <w:lang w:val="en-CA"/>
+        </w:rPr>
+        <w:t>-</w:t>
+      </w:r>
+      <w:r>
+        <w:rPr>
+          <w:lang w:val="en-CA"/>
+        </w:rPr>
+        <w:t>8</w:t>
+      </w:r>
+      <w:r>
+        <w:rPr>
+          <w:lang w:val="en-CA"/>
+        </w:rPr>
+        <w:t>)</w:t>
+      </w:r>
+    </w:p>
+    <w:p>
+      <w:pPr>
+        <w:jc w:val="both"/>
+        <w:rPr>
+          <w:lang w:val="en-CA"/>
+        </w:rPr>
+      </w:pPr>
+      <w:proofErr w:type="spellStart"/>
+      <w:r>
+        <w:rPr>
+          <w:lang w:val="en-CA"/>
+        </w:rPr>
+        <w:t>PyTorch</w:t>
+      </w:r>
+      <w:proofErr w:type="spellEnd"/>
+      <w:r>
+        <w:rPr>
+          <w:lang w:val="en-CA"/>
+        </w:rPr>
+        <w:t xml:space="preserve"> builder: </w:t>
+      </w:r>
+      <w:r>
+        <w:rPr>
+          <w:lang w:val="en-CA"/>
+        </w:rPr>
+        <w:t xml:space="preserve">git repository </w:t>
+      </w:r>
+      <w:r>
+        <w:rPr>
+          <w:lang w:val="en-CA"/>
+        </w:rPr>
+        <w:t>ml-framework-bugs/auto-launcher</w:t>
+      </w:r>
+      <w:r>
+        <w:rPr>
+          <w:lang w:val="en-CA"/>
+        </w:rPr>
+        <w:t xml:space="preserve"> </w:t>
+      </w:r>
+      <w:r>
+        <w:rPr>
+          <w:lang w:val="en-CA"/>
+        </w:rPr>
+        <w:t>(</w:t>
+      </w:r>
+      <w:hyperlink r:id="rId25" w:history="1">
+        <w:r>
+          <w:rPr>
+            <w:rStyle w:val="Lienhypertexte"/>
+            <w:lang w:val="en-CA"/>
+          </w:rPr>
+          <w:t>https://github.com/EmilioRivera/ml-framework-bugs/blob/master/auto-launcher/README.md</w:t>
+        </w:r>
+      </w:hyperlink>
+      <w:r>
+        <w:rPr>
+          <w:lang w:val="en-CA"/>
+        </w:rPr>
+        <w:t>)</w:t>
+      </w:r>
+    </w:p>
+    <w:p>
+      <w:pPr>
+        <w:jc w:val="both"/>
+        <w:rPr>
+          <w:lang w:val="en-CA"/>
+        </w:rPr>
+      </w:pPr>
+      <w:r>
+        <w:rPr>
+          <w:lang w:val="en-CA"/>
+        </w:rPr>
+        <w:t xml:space="preserve">More specifically </w:t>
+      </w:r>
+      <w:hyperlink r:id="rId26" w:anchor="launching-a-container-for-building" w:history="1">
+        <w:r>
+          <w:rPr>
+            <w:rStyle w:val="Lienhypertexte"/>
+            <w:lang w:val="en-CA"/>
+          </w:rPr>
+          <w:t>https://github.com/EmilioRivera/ml-framework-bugs/blob/master/auto-launcher/README.md#launching-a-container-for-building</w:t>
+        </w:r>
+      </w:hyperlink>
+      <w:r>
+        <w:rPr>
+          <w:lang w:val="en-CA"/>
+        </w:rPr>
+        <w:t xml:space="preserve"> </w:t>
+      </w:r>
+      <w:r>
+        <w:rPr>
+          <w:lang w:val="en-CA"/>
+        </w:rPr>
+        <w:t xml:space="preserve">for the command to launch the </w:t>
+      </w:r>
+      <w:proofErr w:type="spellStart"/>
+      <w:r>
+        <w:rPr>
+          <w:lang w:val="en-CA"/>
+        </w:rPr>
+        <w:t>PyTorch</w:t>
+      </w:r>
+      <w:proofErr w:type="spellEnd"/>
+      <w:r>
+        <w:rPr>
+          <w:lang w:val="en-CA"/>
+        </w:rPr>
+        <w:t xml:space="preserve"> </w:t>
+      </w:r>
+      <w:r>
+        <w:rPr>
+          <w:lang w:val="en-CA"/>
+        </w:rPr>
+        <w:t>docker builder.</w:t>
+      </w:r>
+      <w:r>
+        <w:rPr>
+          <w:lang w:val="en-CA"/>
+        </w:rPr>
+        <w:t xml:space="preserve"> Step by step instructions can be found in </w:t>
+      </w:r>
+      <w:r>
+        <w:rPr>
+          <w:lang w:val="en-CA"/>
+        </w:rPr>
+        <w:t>/home/</w:t>
+      </w:r>
+      <w:proofErr w:type="spellStart"/>
+      <w:r>
+        <w:rPr>
+          <w:lang w:val="en-CA"/>
+        </w:rPr>
+        <w:t>kacham</w:t>
+      </w:r>
+      <w:proofErr w:type="spellEnd"/>
+      <w:r>
+        <w:rPr>
+          <w:lang w:val="en-CA"/>
+        </w:rPr>
+        <w:t>/</w:t>
+      </w:r>
+      <w:r>
+        <w:rPr>
+          <w:lang w:val="en-CA"/>
+        </w:rPr>
+        <w:t>Documents/pyt_build_steps.txt. The instructions tell in order which commands should be executed after launching the docker builder.</w:t>
+      </w:r>
+      <w:r>
+        <w:rPr>
+          <w:lang w:val="en-CA"/>
+        </w:rPr>
+        <w:t xml:space="preserve"> The docker builder produces a </w:t>
+      </w:r>
+      <w:proofErr w:type="spellStart"/>
+      <w:r>
+        <w:rPr>
+          <w:lang w:val="en-CA"/>
+        </w:rPr>
+        <w:t>whl</w:t>
+      </w:r>
+      <w:proofErr w:type="spellEnd"/>
+      <w:r>
+        <w:rPr>
+          <w:lang w:val="en-CA"/>
+        </w:rPr>
+        <w:t xml:space="preserve"> (executable </w:t>
+      </w:r>
+      <w:proofErr w:type="spellStart"/>
+      <w:r>
+        <w:rPr>
+          <w:lang w:val="en-CA"/>
+        </w:rPr>
+        <w:t>PyTorch</w:t>
+      </w:r>
+      <w:proofErr w:type="spellEnd"/>
+      <w:r>
+        <w:rPr>
+          <w:lang w:val="en-CA"/>
+        </w:rPr>
+        <w:t xml:space="preserve"> package) for the commit checked out.</w:t>
+      </w:r>
+    </w:p>
+    <w:p>
+      <w:pPr>
+        <w:jc w:val="both"/>
+        <w:rPr>
+          <w:lang w:val="en-CA"/>
+        </w:rPr>
+      </w:pPr>
+      <w:r>
+        <w:rPr>
+          <w:lang w:val="en-CA"/>
+        </w:rPr>
+        <w:t xml:space="preserve">Mini tracer: </w:t>
+      </w:r>
+      <w:r>
+        <w:rPr>
+          <w:lang w:val="en-CA"/>
+        </w:rPr>
+        <w:t xml:space="preserve">The trace call </w:t>
+      </w:r>
+      <w:r>
+        <w:rPr>
+          <w:lang w:val="en-CA"/>
+        </w:rPr>
+        <w:t>template</w:t>
+      </w:r>
+      <w:r>
+        <w:rPr>
+          <w:lang w:val="en-CA"/>
+        </w:rPr>
+        <w:t xml:space="preserve"> and examples are in </w:t>
+      </w:r>
+      <w:r>
+        <w:rPr>
+          <w:lang w:val="en-CA"/>
+        </w:rPr>
+        <w:t>/home/kacham</w:t>
+      </w:r>
+      <w:r>
+        <w:rPr>
+          <w:lang w:val="en-CA"/>
+        </w:rPr>
+        <w:t>/</w:t>
+      </w:r>
+      <w:r>
+        <w:rPr>
+          <w:lang w:val="en-CA"/>
+        </w:rPr>
+        <w:t>Documents</w:t>
+      </w:r>
+      <w:r>
+        <w:rPr>
+          <w:lang w:val="en-CA"/>
+        </w:rPr>
+        <w:t>/</w:t>
+      </w:r>
+      <w:r>
+        <w:rPr>
+          <w:lang w:val="en-CA"/>
+        </w:rPr>
+        <w:t>ml-framework-bugs</w:t>
+      </w:r>
+      <w:r>
+        <w:rPr>
+          <w:lang w:val="en-CA"/>
+        </w:rPr>
+        <w:t>/</w:t>
+      </w:r>
+      <w:r>
+        <w:rPr>
+          <w:lang w:val="en-CA"/>
+        </w:rPr>
+        <w:t>C_Tracer</w:t>
+      </w:r>
+      <w:r>
+        <w:rPr>
+          <w:lang w:val="en-CA"/>
+        </w:rPr>
+        <w:t>/</w:t>
+      </w:r>
+      <w:r>
+        <w:rPr>
+          <w:lang w:val="en-CA"/>
+        </w:rPr>
+        <w:t>mini_tracer</w:t>
+      </w:r>
+      <w:r>
+        <w:rPr>
+          <w:lang w:val="en-CA"/>
+        </w:rPr>
+        <w:t>/</w:t>
+      </w:r>
+      <w:r>
+        <w:rPr>
+          <w:lang w:val="en-CA"/>
+        </w:rPr>
+        <w:t xml:space="preserve">main.py for Python and </w:t>
+      </w:r>
+      <w:r>
+        <w:rPr>
+          <w:lang w:val="en-CA"/>
+        </w:rPr>
+        <w:t>Documents\ml-framework-bugs\</w:t>
+      </w:r>
+      <w:proofErr w:type="spellStart"/>
+      <w:r>
+        <w:rPr>
+          <w:lang w:val="en-CA"/>
+        </w:rPr>
+        <w:t>C_Tracer</w:t>
+      </w:r>
+      <w:proofErr w:type="spellEnd"/>
+      <w:r>
+        <w:rPr>
+          <w:lang w:val="en-CA"/>
+        </w:rPr>
+        <w:t>\</w:t>
+      </w:r>
+      <w:proofErr w:type="spellStart"/>
+      <w:r>
+        <w:rPr>
+          <w:lang w:val="en-CA"/>
+        </w:rPr>
+        <w:t>mini_tracer</w:t>
+      </w:r>
+      <w:proofErr w:type="spellEnd"/>
+      <w:r>
+        <w:rPr>
+          <w:lang w:val="en-CA"/>
+        </w:rPr>
+        <w:t xml:space="preserve">\main.cpp for C++. </w:t>
+      </w:r>
+      <w:r>
+        <w:rPr>
+          <w:lang w:val="en-CA"/>
+        </w:rPr>
+        <w:t>Documents\ml-framework-bugs\</w:t>
+      </w:r>
+      <w:proofErr w:type="spellStart"/>
+      <w:r>
+        <w:rPr>
+          <w:lang w:val="en-CA"/>
+        </w:rPr>
+        <w:t>C_Tracer</w:t>
+      </w:r>
+      <w:proofErr w:type="spellEnd"/>
+      <w:r>
+        <w:rPr>
+          <w:lang w:val="en-CA"/>
+        </w:rPr>
+        <w:t>\</w:t>
+      </w:r>
+      <w:proofErr w:type="spellStart"/>
+      <w:r>
+        <w:rPr>
+          <w:lang w:val="en-CA"/>
+        </w:rPr>
+        <w:t>mini_tracer</w:t>
+      </w:r>
+      <w:proofErr w:type="spellEnd"/>
+      <w:r>
+        <w:rPr>
+          <w:lang w:val="en-CA"/>
+        </w:rPr>
+        <w:t>\results contains text outputs of</w:t>
+      </w:r>
+      <w:r>
+        <w:rPr>
+          <w:lang w:val="en-CA"/>
+        </w:rPr>
+        <w:t xml:space="preserve"> the trace call in the main.py and main.cpp files. It can be deleted.</w:t>
+      </w:r>
+    </w:p>
+    <w:p>
+      <w:pPr>
+        <w:jc w:val="both"/>
+        <w:rPr>
+          <w:lang w:val="en-CA"/>
+        </w:rPr>
+      </w:pPr>
+      <w:proofErr w:type="spellStart"/>
+      <w:r>
+        <w:rPr>
+          <w:lang w:val="en-CA"/>
+        </w:rPr>
+        <w:t>PyTorch</w:t>
+      </w:r>
+      <w:proofErr w:type="spellEnd"/>
+      <w:r>
+        <w:rPr>
+          <w:lang w:val="en-CA"/>
+        </w:rPr>
+        <w:t xml:space="preserve"> training: git repository ml-frameworks-evaluation (</w:t>
+      </w:r>
+      <w:hyperlink r:id="rId27" w:history="1">
+        <w:r>
+          <w:rPr>
+            <w:rStyle w:val="Lienhypertexte"/>
+            <w:lang w:val="en-CA"/>
+          </w:rPr>
+          <w:t>https://github.com/EmilioRivera/ml-frameworks-evaluation/blob/master/README.md</w:t>
+        </w:r>
+      </w:hyperlink>
+      <w:r>
+        <w:rPr>
+          <w:lang w:val="en-CA"/>
+        </w:rPr>
+        <w:t xml:space="preserve">) contains instruction for training of models with </w:t>
+      </w:r>
+      <w:proofErr w:type="spellStart"/>
+      <w:r>
+        <w:rPr>
+          <w:lang w:val="en-CA"/>
+        </w:rPr>
+        <w:t>PyTorch</w:t>
+      </w:r>
+      <w:proofErr w:type="spellEnd"/>
+      <w:r>
+        <w:rPr>
+          <w:lang w:val="en-CA"/>
+        </w:rPr>
+        <w:t xml:space="preserve">. For training, step by step instructions can be found in </w:t>
+      </w:r>
+      <w:r>
+        <w:rPr>
+          <w:lang w:val="en-CA"/>
+        </w:rPr>
+        <w:t>/home/</w:t>
+      </w:r>
+      <w:proofErr w:type="spellStart"/>
+      <w:r>
+        <w:rPr>
+          <w:lang w:val="en-CA"/>
+        </w:rPr>
+        <w:t>kacham</w:t>
+      </w:r>
+      <w:proofErr w:type="spellEnd"/>
+      <w:r>
+        <w:rPr>
+          <w:lang w:val="en-CA"/>
+        </w:rPr>
+        <w:t>/</w:t>
+      </w:r>
+      <w:r>
+        <w:rPr>
+          <w:lang w:val="en-CA"/>
+        </w:rPr>
+        <w:t xml:space="preserve">Documents/pyt_build_steps.txt. </w:t>
+      </w:r>
+    </w:p>
+    <w:p>
+      <w:pPr>
+        <w:jc w:val="both"/>
+        <w:rPr>
+          <w:lang w:val="en-CA"/>
+        </w:rPr>
+      </w:pPr>
+      <w:r>
+        <w:rPr>
+          <w:lang w:val="en-CA"/>
+        </w:rPr>
+        <w:t xml:space="preserve">The client can be launched by running </w:t>
+      </w:r>
+      <w:r>
+        <w:rPr>
+          <w:lang w:val="en-CA"/>
+        </w:rPr>
+        <w:t>/home/kacham/Documents/ml-frameworks-evaluation</w:t>
+      </w:r>
+      <w:r>
+        <w:rPr>
+          <w:lang w:val="en-CA"/>
+        </w:rPr>
+        <w:t>/training_run.sh directly.</w:t>
+      </w:r>
+      <w:r>
+        <w:rPr>
+          <w:lang w:val="en-CA"/>
+        </w:rPr>
+        <w:t xml:space="preserve"> training_run.sh makes one training container for each .env file in the BASE_DIR path. The env </w:t>
+      </w:r>
+      <w:r>
+        <w:rPr>
+          <w:lang w:val="en-CA"/>
+        </w:rPr>
+        <w:t xml:space="preserve">files </w:t>
+      </w:r>
+      <w:r>
+        <w:rPr>
+          <w:lang w:val="en-CA"/>
+        </w:rPr>
+        <w:t xml:space="preserve">can be found at </w:t>
+      </w:r>
+      <w:r>
+        <w:rPr>
+          <w:lang w:val="en-CA"/>
+        </w:rPr>
+        <w:t>/home/</w:t>
+      </w:r>
+      <w:proofErr w:type="spellStart"/>
+      <w:r>
+        <w:rPr>
+          <w:lang w:val="en-CA"/>
+        </w:rPr>
+        <w:t>kacham</w:t>
+      </w:r>
+      <w:proofErr w:type="spellEnd"/>
+      <w:r>
+        <w:rPr>
+          <w:lang w:val="en-CA"/>
+        </w:rPr>
+        <w:t>/Documents/ml-frameworks-evaluation</w:t>
+      </w:r>
+      <w:r>
+        <w:rPr>
+          <w:lang w:val="en-CA"/>
+        </w:rPr>
+        <w:t>/</w:t>
+      </w:r>
+      <w:proofErr w:type="spellStart"/>
+      <w:r>
+        <w:rPr>
+          <w:lang w:val="en-CA"/>
+        </w:rPr>
+        <w:t>envs</w:t>
+      </w:r>
+      <w:proofErr w:type="spellEnd"/>
+      <w:r>
+        <w:rPr>
+          <w:lang w:val="en-CA"/>
+        </w:rPr>
+        <w:t>.</w:t>
+      </w:r>
+      <w:r>
+        <w:rPr>
+          <w:lang w:val="en-CA"/>
+        </w:rPr>
+        <w:t xml:space="preserve"> </w:t>
+      </w:r>
+      <w:r>
+        <w:rPr>
+          <w:lang w:val="en-CA"/>
+        </w:rPr>
+        <w:t>Each</w:t>
+      </w:r>
+      <w:r>
+        <w:rPr>
+          <w:lang w:val="en-CA"/>
+        </w:rPr>
+        <w:t xml:space="preserve"> contains settings for training </w:t>
+      </w:r>
+      <w:r>
+        <w:rPr>
+          <w:lang w:val="en-CA"/>
+        </w:rPr>
+        <w:t xml:space="preserve">and for output files names. The most important settings for output files names are BUG_NAME, CLIENT_MANUAL_DEPENDENCY and EVALUATION_TYPE. CLIENT_MANUAL_DEPENDENCY is the commit SHA and it is used to launch the </w:t>
+      </w:r>
+      <w:proofErr w:type="spellStart"/>
+      <w:r>
+        <w:rPr>
+          <w:lang w:val="en-CA"/>
+        </w:rPr>
+        <w:t>whl</w:t>
+      </w:r>
+      <w:proofErr w:type="spellEnd"/>
+      <w:r>
+        <w:rPr>
+          <w:lang w:val="en-CA"/>
+        </w:rPr>
+        <w:t xml:space="preserve"> of the commit built.</w:t>
+      </w:r>
+    </w:p>
+    <w:p>
+      <w:pPr>
+        <w:jc w:val="both"/>
+        <w:rPr>
+          <w:lang w:val="en-CA"/>
+        </w:rPr>
+      </w:pPr>
+      <w:r>
+        <w:rPr>
+          <w:lang w:val="en-CA"/>
+        </w:rPr>
+        <w:t>T</w:t>
+      </w:r>
+      <w:r>
+        <w:rPr>
+          <w:lang w:val="en-CA"/>
+        </w:rPr>
+        <w:t>he server</w:t>
+      </w:r>
+      <w:r>
+        <w:rPr>
+          <w:lang w:val="en-CA"/>
+        </w:rPr>
+        <w:t xml:space="preserve"> is an executable docker image</w:t>
+      </w:r>
+      <w:r>
+        <w:rPr>
+          <w:lang w:val="en-CA"/>
+        </w:rPr>
+        <w:t>.</w:t>
+      </w:r>
+      <w:r>
+        <w:rPr>
+          <w:lang w:val="en-CA"/>
+        </w:rPr>
+        <w:t xml:space="preserve"> Launching a docker container will automatically start the server. The training result will be written in the “results” docker volume.</w:t>
+      </w:r>
+    </w:p>
+    <w:p>
+      <w:pPr>
+        <w:jc w:val="both"/>
+        <w:rPr>
+          <w:lang w:val="en-CA"/>
+        </w:rPr>
+      </w:pPr>
+      <w:r>
+        <w:rPr>
+          <w:lang w:val="en-CA"/>
+        </w:rPr>
+        <w:t xml:space="preserve">A backup of training metrics is saved at </w:t>
+      </w:r>
+      <w:r>
+        <w:rPr>
+          <w:lang w:val="en-CA"/>
+        </w:rPr>
+        <w:t>/home/</w:t>
+      </w:r>
+      <w:proofErr w:type="spellStart"/>
+      <w:r>
+        <w:rPr>
+          <w:lang w:val="en-CA"/>
+        </w:rPr>
+        <w:t>kacham</w:t>
+      </w:r>
+      <w:proofErr w:type="spellEnd"/>
+      <w:r>
+        <w:rPr>
+          <w:lang w:val="en-CA"/>
+        </w:rPr>
+        <w:t>/Documents/</w:t>
+      </w:r>
+      <w:r>
+        <w:rPr>
+          <w:lang w:val="en-CA"/>
+        </w:rPr>
+        <w:t>2019-10-24_trainings_backup</w:t>
+      </w:r>
+      <w:r>
+        <w:rPr>
+          <w:lang w:val="en-CA"/>
+        </w:rPr>
+        <w:t xml:space="preserve">. Those results were created from 2 runs training on </w:t>
+      </w:r>
+      <w:proofErr w:type="spellStart"/>
+      <w:r>
+        <w:rPr>
+          <w:lang w:val="en-CA"/>
+        </w:rPr>
+        <w:t>EvaluationNet</w:t>
+      </w:r>
+      <w:proofErr w:type="spellEnd"/>
+      <w:r>
+        <w:rPr>
+          <w:lang w:val="en-CA"/>
+        </w:rPr>
+        <w:t xml:space="preserve">, </w:t>
+      </w:r>
+      <w:proofErr w:type="spellStart"/>
+      <w:r>
+        <w:rPr>
+          <w:lang w:val="en-CA"/>
+        </w:rPr>
+        <w:t>EvaluationVGG</w:t>
+      </w:r>
+      <w:proofErr w:type="spellEnd"/>
+      <w:r>
+        <w:rPr>
+          <w:lang w:val="en-CA"/>
+        </w:rPr>
+        <w:t xml:space="preserve"> and </w:t>
+      </w:r>
+      <w:proofErr w:type="spellStart"/>
+      <w:r>
+        <w:rPr>
+          <w:lang w:val="en-CA"/>
+        </w:rPr>
+        <w:t>EvaluationAlex</w:t>
+      </w:r>
+      <w:proofErr w:type="spellEnd"/>
+      <w:r>
+        <w:rPr>
+          <w:lang w:val="en-CA"/>
+        </w:rPr>
+        <w:t>.</w:t>
+      </w:r>
+      <w:r>
+        <w:rPr>
+          <w:lang w:val="en-CA"/>
+        </w:rPr>
+        <w:t xml:space="preserve"> There might be another backup in the “share” shared repository.</w:t>
+      </w:r>
+      <w:bookmarkStart w:id="10" w:name="_GoBack"/>
+      <w:bookmarkEnd w:id="10"/>
+    </w:p>
+    <w:p>
+      <w:pPr>
+        <w:pStyle w:val="Titre1"/>
+        <w:rPr>
+          <w:lang w:val="en-CA"/>
+        </w:rPr>
+      </w:pPr>
+      <w:r>
+        <w:rPr>
+          <w:lang w:val="en-CA"/>
+        </w:rPr>
+        <w:t xml:space="preserve">Add more models to training </w:t>
+      </w:r>
+      <w:r>
+        <w:rPr>
+          <w:lang w:val="en-CA"/>
+        </w:rPr>
+        <w:t>(fall week 3)</w:t>
+      </w:r>
+    </w:p>
+    <w:p>
+      <w:pPr>
+        <w:jc w:val="both"/>
+        <w:rPr>
+          <w:lang w:val="en-CA"/>
+        </w:rPr>
+      </w:pPr>
+      <w:r>
+        <w:rPr>
+          <w:lang w:val="en-CA"/>
+        </w:rPr>
+        <w:t xml:space="preserve">Adapt python models in the </w:t>
+      </w:r>
+      <w:proofErr w:type="gramStart"/>
+      <w:r>
+        <w:rPr>
+          <w:lang w:val="en-CA"/>
+        </w:rPr>
+        <w:t>code,.</w:t>
+      </w:r>
+      <w:proofErr w:type="gramEnd"/>
+    </w:p>
+    <w:p>
+      <w:pPr>
+        <w:jc w:val="both"/>
+        <w:rPr>
+          <w:lang w:val="en-CA"/>
+        </w:rPr>
+      </w:pPr>
+      <w:r>
+        <w:rPr>
+          <w:lang w:val="en-CA"/>
+        </w:rPr>
+        <w:t xml:space="preserve">From  the source code at </w:t>
+      </w:r>
+      <w:hyperlink r:id="rId28" w:history="1">
+        <w:r>
+          <w:rPr>
+            <w:rStyle w:val="Lienhypertexte"/>
+            <w:lang w:val="en-CA"/>
+          </w:rPr>
+          <w:t>https://pytorch.org/docs/stable/torchvision/models.html</w:t>
+        </w:r>
+      </w:hyperlink>
+      <w:r>
+        <w:rPr>
+          <w:lang w:val="en-CA"/>
+        </w:rPr>
+        <w:t xml:space="preserve">, implement new models in </w:t>
+      </w:r>
+      <w:r>
+        <w:rPr>
+          <w:lang w:val="en-CA"/>
+        </w:rPr>
+        <w:t>/home/kacham/Documents/ml-frameworks-evaluation</w:t>
+      </w:r>
+      <w:r>
+        <w:rPr>
+          <w:lang w:val="en-CA"/>
+        </w:rPr>
+        <w:t>/src/client/model</w:t>
+      </w:r>
+      <w:r>
+        <w:rPr>
+          <w:lang w:val="en-CA"/>
+        </w:rPr>
+        <w:t>s/pytorch_models.py</w:t>
+      </w:r>
+      <w:r>
+        <w:rPr>
+          <w:lang w:val="en-CA"/>
+        </w:rPr>
+        <w:t xml:space="preserve">. </w:t>
+      </w:r>
+      <w:proofErr w:type="spellStart"/>
+      <w:r>
+        <w:rPr>
+          <w:lang w:val="en-CA"/>
+        </w:rPr>
+        <w:t>EvaluationVGG</w:t>
+      </w:r>
+      <w:proofErr w:type="spellEnd"/>
+      <w:r>
+        <w:rPr>
+          <w:lang w:val="en-CA"/>
+        </w:rPr>
+        <w:t xml:space="preserve"> </w:t>
+      </w:r>
+      <w:r>
+        <w:rPr>
+          <w:lang w:val="en-CA"/>
+        </w:rPr>
+        <w:lastRenderedPageBreak/>
+        <w:t xml:space="preserve">and _VGGG were implemented from </w:t>
+      </w:r>
+      <w:proofErr w:type="spellStart"/>
+      <w:r>
+        <w:rPr>
+          <w:lang w:val="en-CA"/>
+        </w:rPr>
+        <w:t>PyTorch</w:t>
+      </w:r>
+      <w:proofErr w:type="spellEnd"/>
+      <w:r>
+        <w:rPr>
+          <w:lang w:val="en-CA"/>
+        </w:rPr>
+        <w:t xml:space="preserve"> vision source code and </w:t>
+      </w:r>
+      <w:proofErr w:type="spellStart"/>
+      <w:r>
+        <w:rPr>
+          <w:lang w:val="en-CA"/>
+        </w:rPr>
+        <w:t>EvaluationModel</w:t>
+      </w:r>
+      <w:proofErr w:type="spellEnd"/>
+      <w:r>
+        <w:rPr>
+          <w:lang w:val="en-CA"/>
+        </w:rPr>
+        <w:t xml:space="preserve"> base class. It is recommended to follow the overall implementation of </w:t>
+      </w:r>
+      <w:proofErr w:type="spellStart"/>
+      <w:r>
+        <w:rPr>
+          <w:lang w:val="en-CA"/>
+        </w:rPr>
+        <w:t>EvaluationVGG</w:t>
+      </w:r>
+      <w:proofErr w:type="spellEnd"/>
+      <w:r>
+        <w:rPr>
+          <w:lang w:val="en-CA"/>
+        </w:rPr>
+        <w:t xml:space="preserve"> and _VGGG for the other models.</w:t>
+      </w:r>
+    </w:p>
+    <w:p>
+      <w:pPr>
+        <w:jc w:val="both"/>
+        <w:rPr>
+          <w:lang w:val="en-CA"/>
+        </w:rPr>
+      </w:pPr>
+    </w:p>
+    <w:p>
+      <w:pPr>
+        <w:jc w:val="both"/>
+        <w:rPr>
+          <w:lang w:val="en-CA"/>
+        </w:rPr>
+      </w:pPr>
+    </w:p>
+    <w:p>
+      <w:pPr>
+        <w:pStyle w:val="Titre1"/>
+        <w:rPr>
+          <w:lang w:val="en-CA"/>
+        </w:rPr>
+      </w:pPr>
+      <w:r>
+        <w:rPr>
+          <w:lang w:val="en-CA"/>
+        </w:rPr>
+        <w:t xml:space="preserve">Parameters checker </w:t>
+      </w:r>
+      <w:r>
+        <w:rPr>
+          <w:lang w:val="en-CA"/>
+        </w:rPr>
+        <w:t>(fall week 3-5 for params checker)</w:t>
+      </w:r>
+    </w:p>
+    <w:p>
+      <w:pPr>
+        <w:jc w:val="both"/>
+        <w:rPr>
+          <w:lang w:val="en-CA"/>
+        </w:rPr>
+      </w:pPr>
+      <w:proofErr w:type="spellStart"/>
+      <w:r>
+        <w:rPr>
+          <w:lang w:val="en-CA"/>
+        </w:rPr>
+        <w:t>Params_checker</w:t>
+      </w:r>
+      <w:proofErr w:type="spellEnd"/>
+      <w:r>
+        <w:rPr>
+          <w:lang w:val="en-CA"/>
+        </w:rPr>
+        <w:t>: A</w:t>
+      </w:r>
+      <w:r>
+        <w:rPr>
+          <w:lang w:val="en-CA"/>
+        </w:rPr>
+        <w:t xml:space="preserve"> little script to confirm the consistency of model </w:t>
+      </w:r>
+      <w:proofErr w:type="gramStart"/>
+      <w:r>
+        <w:rPr>
+          <w:lang w:val="en-CA"/>
+        </w:rPr>
+        <w:t>initialization</w:t>
+      </w:r>
+      <w:r>
+        <w:rPr>
+          <w:lang w:val="en-CA"/>
+        </w:rPr>
+        <w:t xml:space="preserve"> </w:t>
+      </w:r>
+      <w:r>
+        <w:rPr>
+          <w:lang w:val="en-CA"/>
+        </w:rPr>
+        <w:t xml:space="preserve"> (</w:t>
+      </w:r>
+      <w:proofErr w:type="gramEnd"/>
+      <w:r>
+        <w:rPr>
+          <w:lang w:val="en-CA"/>
+        </w:rPr>
+        <w:t>/home/kacham/Documents/ml-frameworks-evaluation</w:t>
+      </w:r>
+      <w:r>
+        <w:rPr>
+          <w:lang w:val="en-CA"/>
+        </w:rPr>
+        <w:t xml:space="preserve">/src/client/params_checker.py and </w:t>
+      </w:r>
+      <w:r>
+        <w:rPr>
+          <w:lang w:val="en-CA"/>
+        </w:rPr>
+        <w:t>/home/kacham/Documents/ml-frameworks-evaluation</w:t>
+      </w:r>
+      <w:r>
+        <w:rPr>
+          <w:lang w:val="en-CA"/>
+        </w:rPr>
+        <w:t>/src/client/params_checker_test.py</w:t>
+      </w:r>
+      <w:r>
+        <w:rPr>
+          <w:lang w:val="en-CA"/>
+        </w:rPr>
+        <w:t xml:space="preserve"> for unit tests)</w:t>
+      </w:r>
+    </w:p>
+    <w:p>
+      <w:pPr>
+        <w:pStyle w:val="Titre1"/>
+        <w:rPr>
+          <w:lang w:val="en-CA"/>
+        </w:rPr>
+      </w:pPr>
+      <w:r>
+        <w:rPr>
+          <w:lang w:val="en-CA"/>
+        </w:rPr>
+        <w:t xml:space="preserve">Mini tracer and python debug tool </w:t>
+      </w:r>
+      <w:r>
+        <w:rPr>
+          <w:lang w:val="en-CA"/>
+        </w:rPr>
+        <w:t>(fall we</w:t>
+      </w:r>
+      <w:r>
+        <w:rPr>
+          <w:lang w:val="en-CA"/>
+        </w:rPr>
+        <w:t>e</w:t>
+      </w:r>
+      <w:r>
+        <w:rPr>
+          <w:lang w:val="en-CA"/>
+        </w:rPr>
+        <w:t>k</w:t>
+      </w:r>
+      <w:r>
+        <w:rPr>
+          <w:lang w:val="en-CA"/>
+        </w:rPr>
+        <w:t xml:space="preserve"> </w:t>
+      </w:r>
+      <w:r>
+        <w:rPr>
+          <w:lang w:val="en-CA"/>
+        </w:rPr>
+        <w:t>6</w:t>
+      </w:r>
+      <w:r>
+        <w:rPr>
+          <w:lang w:val="en-CA"/>
+        </w:rPr>
+        <w:t>)</w:t>
+      </w:r>
+    </w:p>
+    <w:p>
+      <w:pPr>
+        <w:jc w:val="both"/>
+        <w:rPr>
+          <w:lang w:val="en-CA"/>
+        </w:rPr>
+      </w:pPr>
+      <w:r>
+        <w:rPr>
+          <w:lang w:val="en-CA"/>
+        </w:rPr>
+        <w:t>Mini tracer: See “Mini tracer” in week 2-8 section.</w:t>
+      </w:r>
+    </w:p>
+    <w:p>
+      <w:pPr>
+        <w:jc w:val="both"/>
+        <w:rPr>
+          <w:lang w:val="en-CA"/>
+        </w:rPr>
+      </w:pPr>
+      <w:r>
+        <w:rPr>
+          <w:lang w:val="en-CA"/>
+        </w:rPr>
+        <w:t>(fall week 9)</w:t>
+      </w:r>
+    </w:p>
+    <w:p>
+      <w:pPr>
+        <w:jc w:val="both"/>
+        <w:rPr>
+          <w:lang w:val="en-CA"/>
+        </w:rPr>
+      </w:pPr>
+    </w:p>
+    <w:p>
+      <w:pPr>
+        <w:jc w:val="both"/>
+        <w:rPr>
+          <w:lang w:val="en-CA"/>
+        </w:rPr>
+      </w:pPr>
+    </w:p>
+    <w:p>
+      <w:pPr>
+        <w:jc w:val="both"/>
+        <w:rPr>
+          <w:lang w:val="en-CA"/>
+        </w:rPr>
+      </w:pPr>
+    </w:p>
+    <w:p>
+      <w:pPr>
+        <w:jc w:val="both"/>
+        <w:rPr>
+          <w:lang w:val="en-CA"/>
+        </w:rPr>
+      </w:pPr>
+    </w:p>
+    <w:p>
+      <w:pPr>
+        <w:jc w:val="both"/>
+        <w:rPr>
+          <w:lang w:val="en-CA"/>
+        </w:rPr>
+      </w:pPr>
+    </w:p>
+    <w:p>
+      <w:pPr>
+        <w:jc w:val="both"/>
+        <w:rPr>
+          <w:lang w:val="en-CA"/>
+        </w:rPr>
+      </w:pPr>
     </w:p>
     <w:p>
       <w:pPr>
@@ -4932,6 +7234,28 @@
           <w:lang w:val="en-CA"/>
         </w:rPr>
         <w:t>. In the case of non-insertable lines, the line value will be None to indicate that it is not insertable.</w:t>
+      </w:r>
+    </w:p>
+    <w:p>
+      <w:pPr>
+        <w:jc w:val="both"/>
+        <w:rPr>
+          <w:lang w:val="en-CA"/>
+        </w:rPr>
+      </w:pPr>
+    </w:p>
+    <w:p>
+      <w:pPr>
+        <w:jc w:val="both"/>
+        <w:rPr>
+          <w:lang w:val="en-CA"/>
+        </w:rPr>
+      </w:pPr>
+      <w:r>
+        <w:rPr>
+          <w:lang w:val="en-CA"/>
+        </w:rPr>
+        <w:t>Class diagram:</w:t>
       </w:r>
     </w:p>
     <w:sectPr>
@@ -6412,6 +8736,28 @@
       <w:szCs w:val="32"/>
     </w:rPr>
   </w:style>
+  <w:style w:type="paragraph" w:styleId="Titre2">
+    <w:name w:val="heading 2"/>
+    <w:basedOn w:val="Normal"/>
+    <w:next w:val="Normal"/>
+    <w:link w:val="Titre2Car"/>
+    <w:uiPriority w:val="9"/>
+    <w:unhideWhenUsed/>
+    <w:qFormat/>
+    <w:rsid w:val="00436555"/>
+    <w:pPr>
+      <w:keepNext/>
+      <w:keepLines/>
+      <w:spacing w:before="40" w:after="0"/>
+      <w:outlineLvl w:val="1"/>
+    </w:pPr>
+    <w:rPr>
+      <w:rFonts w:asciiTheme="majorHAnsi" w:eastAsiaTheme="majorEastAsia" w:hAnsiTheme="majorHAnsi" w:cstheme="majorBidi"/>
+      <w:color w:val="2F5496" w:themeColor="accent1" w:themeShade="BF"/>
+      <w:sz w:val="26"/>
+      <w:szCs w:val="26"/>
+    </w:rPr>
+  </w:style>
   <w:style w:type="character" w:default="1" w:styleId="Policepardfaut">
     <w:name w:val="Default Paragraph Font"/>
     <w:uiPriority w:val="1"/>
@@ -6497,6 +8843,85 @@
       <w:color w:val="954F72" w:themeColor="followedHyperlink"/>
       <w:u w:val="single"/>
     </w:rPr>
+  </w:style>
+  <w:style w:type="paragraph" w:styleId="En-ttedetabledesmatires">
+    <w:name w:val="TOC Heading"/>
+    <w:basedOn w:val="Titre1"/>
+    <w:next w:val="Normal"/>
+    <w:uiPriority w:val="39"/>
+    <w:unhideWhenUsed/>
+    <w:qFormat/>
+    <w:rsid w:val="00436555"/>
+    <w:pPr>
+      <w:outlineLvl w:val="9"/>
+    </w:pPr>
+  </w:style>
+  <w:style w:type="paragraph" w:styleId="TM1">
+    <w:name w:val="toc 1"/>
+    <w:basedOn w:val="Normal"/>
+    <w:next w:val="Normal"/>
+    <w:autoRedefine/>
+    <w:uiPriority w:val="39"/>
+    <w:unhideWhenUsed/>
+    <w:rsid w:val="00436555"/>
+    <w:pPr>
+      <w:spacing w:after="100"/>
+    </w:pPr>
+  </w:style>
+  <w:style w:type="paragraph" w:styleId="Sous-titre">
+    <w:name w:val="Subtitle"/>
+    <w:basedOn w:val="Normal"/>
+    <w:next w:val="Normal"/>
+    <w:link w:val="Sous-titreCar"/>
+    <w:uiPriority w:val="11"/>
+    <w:qFormat/>
+    <w:rsid w:val="00436555"/>
+    <w:pPr>
+      <w:numPr>
+        <w:ilvl w:val="1"/>
+      </w:numPr>
+    </w:pPr>
+    <w:rPr>
+      <w:color w:val="5A5A5A" w:themeColor="text1" w:themeTint="A5"/>
+      <w:spacing w:val="15"/>
+    </w:rPr>
+  </w:style>
+  <w:style w:type="character" w:customStyle="1" w:styleId="Sous-titreCar">
+    <w:name w:val="Sous-titre Car"/>
+    <w:basedOn w:val="Policepardfaut"/>
+    <w:link w:val="Sous-titre"/>
+    <w:uiPriority w:val="11"/>
+    <w:rsid w:val="00436555"/>
+    <w:rPr>
+      <w:color w:val="5A5A5A" w:themeColor="text1" w:themeTint="A5"/>
+      <w:spacing w:val="15"/>
+    </w:rPr>
+  </w:style>
+  <w:style w:type="character" w:customStyle="1" w:styleId="Titre2Car">
+    <w:name w:val="Titre 2 Car"/>
+    <w:basedOn w:val="Policepardfaut"/>
+    <w:link w:val="Titre2"/>
+    <w:uiPriority w:val="9"/>
+    <w:rsid w:val="00436555"/>
+    <w:rPr>
+      <w:rFonts w:asciiTheme="majorHAnsi" w:eastAsiaTheme="majorEastAsia" w:hAnsiTheme="majorHAnsi" w:cstheme="majorBidi"/>
+      <w:color w:val="2F5496" w:themeColor="accent1" w:themeShade="BF"/>
+      <w:sz w:val="26"/>
+      <w:szCs w:val="26"/>
+    </w:rPr>
+  </w:style>
+  <w:style w:type="paragraph" w:styleId="TM2">
+    <w:name w:val="toc 2"/>
+    <w:basedOn w:val="Normal"/>
+    <w:next w:val="Normal"/>
+    <w:autoRedefine/>
+    <w:uiPriority w:val="39"/>
+    <w:unhideWhenUsed/>
+    <w:rsid w:val="00436555"/>
+    <w:pPr>
+      <w:spacing w:after="100"/>
+      <w:ind w:left="220"/>
+    </w:pPr>
   </w:style>
 </w:styles>
 </file>
@@ -6794,4 +9219,16 @@
     </a:ext>
   </a:extLst>
 </a:theme>
+</file>
+
+<file path=customXml/item1.xml><?xml version="1.0" encoding="utf-8"?>
+<b:Sources xmlns:b="http://schemas.openxmlformats.org/officeDocument/2006/bibliography" xmlns="http://schemas.openxmlformats.org/officeDocument/2006/bibliography" SelectedStyle="\APASixthEditionOfficeOnline.xsl" StyleName="APA" Version="6"/>
+</file>
+
+<file path=customXml/itemProps1.xml><?xml version="1.0" encoding="utf-8"?>
+<ds:datastoreItem xmlns:ds="http://schemas.openxmlformats.org/officeDocument/2006/customXml" ds:itemID="{9B2D2BF8-4E5D-4881-9577-2D77847F6FD3}">
+  <ds:schemaRefs>
+    <ds:schemaRef ds:uri="http://schemas.openxmlformats.org/officeDocument/2006/bibliography"/>
+  </ds:schemaRefs>
+</ds:datastoreItem>
 </file>
</xml_diff>